<commit_message>
rapport + uigamemain (mini modif)
tite modif en cours
</commit_message>
<xml_diff>
--- a/Rapport de Projet/Rapport_GEN.docx
+++ b/Rapport de Projet/Rapport_GEN.docx
@@ -10,7 +10,6 @@
           <w:docPartUnique/>
         </w:docPartObj>
       </w:sdtPr>
-      <w:sdtEndPr/>
       <w:sdtContent>
         <w:p>
           <w:r>
@@ -215,7 +214,6 @@
                                       <w:calendar w:val="gregorian"/>
                                     </w:date>
                                   </w:sdtPr>
-                                  <w:sdtEndPr/>
                                   <w:sdtContent>
                                     <w:p>
                                       <w:pPr>
@@ -475,33 +473,7 @@
                                     <w:rPr>
                                       <w:color w:val="FFFFFF" w:themeColor="background1"/>
                                     </w:rPr>
-                                    <w:t xml:space="preserve">Version du </w:t>
-                                  </w:r>
-                                  <w:bookmarkStart w:id="0" w:name="_GoBack"/>
-                                  <w:bookmarkEnd w:id="0"/>
-                                  <w:r>
-                                    <w:rPr>
-                                      <w:color w:val="FFFFFF" w:themeColor="background1"/>
-                                    </w:rPr>
-                                    <w:t>6</w:t>
-                                  </w:r>
-                                  <w:r>
-                                    <w:rPr>
-                                      <w:color w:val="FFFFFF" w:themeColor="background1"/>
-                                    </w:rPr>
-                                    <w:t xml:space="preserve"> </w:t>
-                                  </w:r>
-                                  <w:r>
-                                    <w:rPr>
-                                      <w:color w:val="FFFFFF" w:themeColor="background1"/>
-                                    </w:rPr>
-                                    <w:t xml:space="preserve">Mai </w:t>
-                                  </w:r>
-                                  <w:r>
-                                    <w:rPr>
-                                      <w:color w:val="FFFFFF" w:themeColor="background1"/>
-                                    </w:rPr>
-                                    <w:t>2014</w:t>
+                                    <w:t>Version du 6 Mai 2014</w:t>
                                   </w:r>
                                 </w:p>
                               </w:txbxContent>
@@ -557,7 +529,6 @@
                                 <w:calendar w:val="gregorian"/>
                               </w:date>
                             </w:sdtPr>
-                            <w:sdtEndPr/>
                             <w:sdtContent>
                               <w:p>
                                 <w:pPr>
@@ -772,33 +743,7 @@
                               <w:rPr>
                                 <w:color w:val="FFFFFF" w:themeColor="background1"/>
                               </w:rPr>
-                              <w:t xml:space="preserve">Version du </w:t>
-                            </w:r>
-                            <w:bookmarkStart w:id="1" w:name="_GoBack"/>
-                            <w:bookmarkEnd w:id="1"/>
-                            <w:r>
-                              <w:rPr>
-                                <w:color w:val="FFFFFF" w:themeColor="background1"/>
-                              </w:rPr>
-                              <w:t>6</w:t>
-                            </w:r>
-                            <w:r>
-                              <w:rPr>
-                                <w:color w:val="FFFFFF" w:themeColor="background1"/>
-                              </w:rPr>
-                              <w:t xml:space="preserve"> </w:t>
-                            </w:r>
-                            <w:r>
-                              <w:rPr>
-                                <w:color w:val="FFFFFF" w:themeColor="background1"/>
-                              </w:rPr>
-                              <w:t xml:space="preserve">Mai </w:t>
-                            </w:r>
-                            <w:r>
-                              <w:rPr>
-                                <w:color w:val="FFFFFF" w:themeColor="background1"/>
-                              </w:rPr>
-                              <w:t>2014</w:t>
+                              <w:t>Version du 6 Mai 2014</w:t>
                             </w:r>
                           </w:p>
                         </w:txbxContent>
@@ -955,7 +900,6 @@
                                     <w:dataBinding w:prefixMappings="xmlns:ns0='http://schemas.openxmlformats.org/package/2006/metadata/core-properties' xmlns:ns1='http://purl.org/dc/elements/1.1/'" w:xpath="/ns0:coreProperties[1]/ns1:title[1]" w:storeItemID="{6C3C8BC8-F283-45AE-878A-BAB7291924A1}"/>
                                     <w:text/>
                                   </w:sdtPr>
-                                  <w:sdtEndPr/>
                                   <w:sdtContent>
                                     <w:proofErr w:type="spellStart"/>
                                     <w:r>
@@ -1247,8 +1191,8 @@
       <w:pPr>
         <w:pStyle w:val="Title"/>
       </w:pPr>
-      <w:bookmarkStart w:id="2" w:name="_Toc386474724"/>
-      <w:bookmarkStart w:id="3" w:name="_Toc386484995"/>
+      <w:bookmarkStart w:id="0" w:name="_Toc386474724"/>
+      <w:bookmarkStart w:id="1" w:name="_Toc386484995"/>
       <w:r>
         <w:lastRenderedPageBreak/>
         <w:t xml:space="preserve">Table des </w:t>
@@ -1257,8 +1201,8 @@
       <w:r>
         <w:t>matières</w:t>
       </w:r>
-      <w:bookmarkEnd w:id="2"/>
-      <w:bookmarkEnd w:id="3"/>
+      <w:bookmarkEnd w:id="0"/>
+      <w:bookmarkEnd w:id="1"/>
       <w:proofErr w:type="spellEnd"/>
     </w:p>
     <w:p>
@@ -3757,10 +3701,10 @@
           <w:lang w:val="fr-CH"/>
         </w:rPr>
       </w:pPr>
-      <w:bookmarkStart w:id="4" w:name="_Toc386442238"/>
-      <w:bookmarkStart w:id="5" w:name="_Toc386442432"/>
-      <w:bookmarkStart w:id="6" w:name="_Toc386474725"/>
-      <w:bookmarkStart w:id="7" w:name="_Toc386484996"/>
+      <w:bookmarkStart w:id="2" w:name="_Toc386442238"/>
+      <w:bookmarkStart w:id="3" w:name="_Toc386442432"/>
+      <w:bookmarkStart w:id="4" w:name="_Toc386474725"/>
+      <w:bookmarkStart w:id="5" w:name="_Toc386484996"/>
       <w:r>
         <w:rPr>
           <w:lang w:val="fr-CH"/>
@@ -3768,10 +3712,10 @@
         <w:lastRenderedPageBreak/>
         <w:t>Introduction</w:t>
       </w:r>
+      <w:bookmarkEnd w:id="2"/>
+      <w:bookmarkEnd w:id="3"/>
       <w:bookmarkEnd w:id="4"/>
       <w:bookmarkEnd w:id="5"/>
-      <w:bookmarkEnd w:id="6"/>
-      <w:bookmarkEnd w:id="7"/>
     </w:p>
     <w:p>
       <w:pPr>
@@ -3960,8 +3904,8 @@
           <w:lang w:val="fr-CH"/>
         </w:rPr>
       </w:pPr>
-      <w:bookmarkStart w:id="8" w:name="_Toc386474726"/>
-      <w:bookmarkStart w:id="9" w:name="_Toc386484997"/>
+      <w:bookmarkStart w:id="6" w:name="_Toc386474726"/>
+      <w:bookmarkStart w:id="7" w:name="_Toc386484997"/>
       <w:r>
         <w:rPr>
           <w:lang w:val="fr-CH"/>
@@ -3975,74 +3919,157 @@
         </w:rPr>
         <w:t xml:space="preserve"> général</w:t>
       </w:r>
+      <w:bookmarkEnd w:id="6"/>
+      <w:bookmarkEnd w:id="7"/>
+    </w:p>
+    <w:p>
+      <w:pPr>
+        <w:pStyle w:val="Heading1"/>
+        <w:rPr>
+          <w:lang w:val="fr-CH"/>
+        </w:rPr>
+      </w:pPr>
+      <w:bookmarkStart w:id="8" w:name="_Toc386442240"/>
+      <w:bookmarkStart w:id="9" w:name="_Toc386442434"/>
+      <w:bookmarkStart w:id="10" w:name="_Toc386474727"/>
+      <w:bookmarkStart w:id="11" w:name="_Toc386484998"/>
+      <w:r>
+        <w:rPr>
+          <w:lang w:val="fr-CH"/>
+        </w:rPr>
+        <w:t>Objecti</w:t>
+      </w:r>
       <w:bookmarkEnd w:id="8"/>
       <w:bookmarkEnd w:id="9"/>
-    </w:p>
-    <w:p>
-      <w:pPr>
-        <w:pStyle w:val="Heading1"/>
-        <w:rPr>
-          <w:lang w:val="fr-CH"/>
-        </w:rPr>
-      </w:pPr>
-      <w:bookmarkStart w:id="10" w:name="_Toc386442240"/>
-      <w:bookmarkStart w:id="11" w:name="_Toc386442434"/>
-      <w:bookmarkStart w:id="12" w:name="_Toc386474727"/>
-      <w:bookmarkStart w:id="13" w:name="_Toc386484998"/>
-      <w:r>
-        <w:rPr>
-          <w:lang w:val="fr-CH"/>
-        </w:rPr>
-        <w:t>Objecti</w:t>
+      <w:r>
+        <w:rPr>
+          <w:lang w:val="fr-CH"/>
+        </w:rPr>
+        <w:t>fs</w:t>
       </w:r>
       <w:bookmarkEnd w:id="10"/>
       <w:bookmarkEnd w:id="11"/>
-      <w:r>
-        <w:rPr>
-          <w:lang w:val="fr-CH"/>
-        </w:rPr>
-        <w:t>fs</w:t>
+    </w:p>
+    <w:p>
+      <w:pPr>
+        <w:rPr>
+          <w:lang w:val="fr-CH"/>
+        </w:rPr>
+      </w:pPr>
+      <w:bookmarkStart w:id="12" w:name="_Toc386442241"/>
+      <w:bookmarkStart w:id="13" w:name="_Toc386442435"/>
+      <w:r>
+        <w:rPr>
+          <w:lang w:val="fr-CH"/>
+        </w:rPr>
+        <w:t>Le projet vise à développer un jeu de bataille navale permettant de jouer seul (utilisateur contre intelligence artificielle (AI) ou à deux (joueur 1 contre joueur 2)</w:t>
+      </w:r>
+    </w:p>
+    <w:p>
+      <w:pPr>
+        <w:pStyle w:val="Heading1"/>
+        <w:rPr>
+          <w:lang w:val="fr-CH"/>
+        </w:rPr>
+      </w:pPr>
+      <w:bookmarkStart w:id="14" w:name="_Toc386474728"/>
+      <w:bookmarkStart w:id="15" w:name="_Toc386484999"/>
+      <w:r>
+        <w:rPr>
+          <w:lang w:val="fr-CH"/>
+        </w:rPr>
+        <w:t>U</w:t>
       </w:r>
       <w:bookmarkEnd w:id="12"/>
       <w:bookmarkEnd w:id="13"/>
-    </w:p>
-    <w:p>
-      <w:pPr>
-        <w:rPr>
-          <w:lang w:val="fr-CH"/>
-        </w:rPr>
-      </w:pPr>
-      <w:bookmarkStart w:id="14" w:name="_Toc386442241"/>
-      <w:bookmarkStart w:id="15" w:name="_Toc386442435"/>
-      <w:r>
-        <w:rPr>
-          <w:lang w:val="fr-CH"/>
-        </w:rPr>
-        <w:t>Le projet vise à développer un jeu de bataille navale permettant de jouer seul (utilisateur contre intelligence artificielle (AI) ou à deux (joueur 1 contre joueur 2)</w:t>
-      </w:r>
-    </w:p>
-    <w:p>
-      <w:pPr>
-        <w:pStyle w:val="Heading1"/>
-        <w:rPr>
-          <w:lang w:val="fr-CH"/>
-        </w:rPr>
-      </w:pPr>
-      <w:bookmarkStart w:id="16" w:name="_Toc386474728"/>
-      <w:bookmarkStart w:id="17" w:name="_Toc386484999"/>
-      <w:r>
-        <w:rPr>
-          <w:lang w:val="fr-CH"/>
-        </w:rPr>
-        <w:t>U</w:t>
+      <w:r>
+        <w:rPr>
+          <w:lang w:val="fr-CH"/>
+        </w:rPr>
+        <w:t>tilisations</w:t>
       </w:r>
       <w:bookmarkEnd w:id="14"/>
       <w:bookmarkEnd w:id="15"/>
-      <w:r>
-        <w:rPr>
-          <w:lang w:val="fr-CH"/>
-        </w:rPr>
-        <w:t>tilisations</w:t>
+    </w:p>
+    <w:p>
+      <w:pPr>
+        <w:rPr>
+          <w:lang w:val="fr-CH"/>
+        </w:rPr>
+      </w:pPr>
+      <w:r>
+        <w:rPr>
+          <w:lang w:val="fr-CH"/>
+        </w:rPr>
+        <w:t>Chaque personne joue grâce à sa propre machine, peut créer une partie et inviter d’autres joueurs à sa partie, ou à une autre partie.</w:t>
+      </w:r>
+    </w:p>
+    <w:p>
+      <w:pPr>
+        <w:rPr>
+          <w:lang w:val="fr-CH"/>
+        </w:rPr>
+      </w:pPr>
+      <w:r>
+        <w:rPr>
+          <w:lang w:val="fr-CH"/>
+        </w:rPr>
+        <w:t>Des bonus (ou malus), positionnés aléatoirement, peuvent être récoltés suite à un tir par le joueur ayant effectué ledit tir.</w:t>
+      </w:r>
+    </w:p>
+    <w:p>
+      <w:pPr>
+        <w:rPr>
+          <w:lang w:val="fr-CH"/>
+        </w:rPr>
+      </w:pPr>
+      <w:r>
+        <w:rPr>
+          <w:lang w:val="fr-CH"/>
+        </w:rPr>
+        <w:t>Les cartes de jeu peuvent être choisies. La flotte des joueurs s’adapte à la taille de la grille choisie.</w:t>
+      </w:r>
+    </w:p>
+    <w:p>
+      <w:pPr>
+        <w:rPr>
+          <w:lang w:val="fr-CH"/>
+        </w:rPr>
+      </w:pPr>
+      <w:r>
+        <w:rPr>
+          <w:lang w:val="fr-CH"/>
+        </w:rPr>
+        <w:t>Il doit être possible de choisir avec quelles personnes les personnes jouent la partie.</w:t>
+      </w:r>
+    </w:p>
+    <w:p>
+      <w:pPr>
+        <w:rPr>
+          <w:lang w:val="fr-CH"/>
+        </w:rPr>
+      </w:pPr>
+      <w:r>
+        <w:rPr>
+          <w:lang w:val="fr-CH"/>
+        </w:rPr>
+        <w:t>Lors d’une partie, il est possible de dialoguer avec son adversaire. Le client obtient une liste des parties qu’il peut joindre.</w:t>
+      </w:r>
+    </w:p>
+    <w:p>
+      <w:pPr>
+        <w:pStyle w:val="Heading1"/>
+        <w:rPr>
+          <w:lang w:val="fr-CH"/>
+        </w:rPr>
+      </w:pPr>
+      <w:bookmarkStart w:id="16" w:name="_Toc386474729"/>
+      <w:bookmarkStart w:id="17" w:name="_Toc386485000"/>
+      <w:r>
+        <w:rPr>
+          <w:lang w:val="fr-CH"/>
+        </w:rPr>
+        <w:t>Règles du jeu</w:t>
       </w:r>
       <w:bookmarkEnd w:id="16"/>
       <w:bookmarkEnd w:id="17"/>
@@ -4057,60 +4084,170 @@
         <w:rPr>
           <w:lang w:val="fr-CH"/>
         </w:rPr>
-        <w:t>Chaque personne joue grâce à sa propre machine, peut créer une partie et inviter d’autres joueurs à sa partie, ou à une autre partie.</w:t>
-      </w:r>
-    </w:p>
-    <w:p>
-      <w:pPr>
-        <w:rPr>
-          <w:lang w:val="fr-CH"/>
-        </w:rPr>
-      </w:pPr>
-      <w:r>
-        <w:rPr>
-          <w:lang w:val="fr-CH"/>
-        </w:rPr>
-        <w:t>Des bonus (ou malus), positionnés aléatoirement, peuvent être récoltés suite à un tir par le joueur ayant effectué ledit tir.</w:t>
-      </w:r>
-    </w:p>
-    <w:p>
-      <w:pPr>
-        <w:rPr>
-          <w:lang w:val="fr-CH"/>
-        </w:rPr>
-      </w:pPr>
-      <w:r>
-        <w:rPr>
-          <w:lang w:val="fr-CH"/>
-        </w:rPr>
-        <w:t>Les cartes de jeu peuvent être choisies. La flotte des joueurs s’adapte à la taille de la grille choisie.</w:t>
-      </w:r>
-    </w:p>
-    <w:p>
-      <w:pPr>
-        <w:rPr>
-          <w:lang w:val="fr-CH"/>
-        </w:rPr>
-      </w:pPr>
-      <w:r>
-        <w:rPr>
-          <w:lang w:val="fr-CH"/>
-        </w:rPr>
-        <w:t>Il doit être possible de choisir avec quelles personnes les personnes jouent la partie.</w:t>
-      </w:r>
-    </w:p>
-    <w:p>
-      <w:pPr>
-        <w:rPr>
-          <w:lang w:val="fr-CH"/>
-        </w:rPr>
-      </w:pPr>
-      <w:r>
-        <w:rPr>
-          <w:lang w:val="fr-CH"/>
-        </w:rPr>
-        <w:t>Lors d’une partie, il est possible de dialoguer avec son adversaire. Le client obtient une liste des parties qu’il peut joindre.</w:t>
-      </w:r>
+        <w:t>La Bataille Navale se joue à 2 joueurs. Soit 2 humains, soit 1 joueur humain et 1 intelligence artificielle.</w:t>
+      </w:r>
+    </w:p>
+    <w:p>
+      <w:pPr>
+        <w:rPr>
+          <w:lang w:val="fr-CH"/>
+        </w:rPr>
+      </w:pPr>
+      <w:r>
+        <w:rPr>
+          <w:lang w:val="fr-CH"/>
+        </w:rPr>
+        <w:t>Au d</w:t>
+      </w:r>
+      <w:r>
+        <w:rPr>
+          <w:lang w:val="fr-CH"/>
+        </w:rPr>
+        <w:t>é</w:t>
+      </w:r>
+      <w:r>
+        <w:rPr>
+          <w:lang w:val="fr-CH"/>
+        </w:rPr>
+        <w:t>but du jeu, chaque joueur place ses bateaux sur son plan d’eau aux emplacements qu’il désire selon sa stratégie.</w:t>
+      </w:r>
+    </w:p>
+    <w:p>
+      <w:pPr>
+        <w:rPr>
+          <w:lang w:val="fr-CH"/>
+        </w:rPr>
+      </w:pPr>
+      <w:r>
+        <w:rPr>
+          <w:lang w:val="fr-CH"/>
+        </w:rPr>
+        <w:t>Le serveur décide aléatoirement quel joueur va commencer la partie.</w:t>
+      </w:r>
+    </w:p>
+    <w:p>
+      <w:pPr>
+        <w:rPr>
+          <w:lang w:val="fr-CH"/>
+        </w:rPr>
+      </w:pPr>
+      <w:r>
+        <w:rPr>
+          <w:lang w:val="fr-CH"/>
+        </w:rPr>
+        <w:t xml:space="preserve">Les joueurs effectuent </w:t>
+      </w:r>
+      <w:r>
+        <w:rPr>
+          <w:lang w:val="fr-CH"/>
+        </w:rPr>
+        <w:t xml:space="preserve">ensuite </w:t>
+      </w:r>
+      <w:r>
+        <w:rPr>
+          <w:lang w:val="fr-CH"/>
+        </w:rPr>
+        <w:t xml:space="preserve">des tirs à tour de rôle. </w:t>
+      </w:r>
+      <w:r>
+        <w:rPr>
+          <w:lang w:val="fr-CH"/>
+        </w:rPr>
+        <w:t xml:space="preserve"> </w:t>
+      </w:r>
+      <w:r>
+        <w:rPr>
+          <w:lang w:val="fr-CH"/>
+        </w:rPr>
+        <w:t>C</w:t>
+      </w:r>
+      <w:r>
+        <w:rPr>
+          <w:lang w:val="fr-CH"/>
+        </w:rPr>
+        <w:t>hacun son tour, les joueurs tirent sur le plan d’eau adverse en essayant de toucher les bateau</w:t>
+      </w:r>
+      <w:r>
+        <w:rPr>
+          <w:lang w:val="fr-CH"/>
+        </w:rPr>
+        <w:t>x</w:t>
+      </w:r>
+      <w:r>
+        <w:rPr>
+          <w:lang w:val="fr-CH"/>
+        </w:rPr>
+        <w:t xml:space="preserve"> de l’adversaire. Les bateaux coulent lorsque qu’ils sont touchés sur l’entier des cases </w:t>
+      </w:r>
+      <w:r>
+        <w:rPr>
+          <w:lang w:val="fr-CH"/>
+        </w:rPr>
+        <w:t>sur lesquelles ils sont placés.</w:t>
+      </w:r>
+    </w:p>
+    <w:p>
+      <w:pPr>
+        <w:rPr>
+          <w:lang w:val="fr-CH"/>
+        </w:rPr>
+      </w:pPr>
+      <w:r>
+        <w:rPr>
+          <w:lang w:val="fr-CH"/>
+        </w:rPr>
+        <w:t>Des bonus permettent de toucher et/ou couler plus d’un bateau à la fois. Lorsqu’une mine est touchée, ses dégâts sont propagés dans un certain périmètre. Le bonus satellite permet d’espionner pendant un cours instant une partie de la flotte adversaire.</w:t>
+      </w:r>
+    </w:p>
+    <w:p>
+      <w:pPr>
+        <w:rPr>
+          <w:lang w:val="fr-CH"/>
+        </w:rPr>
+      </w:pPr>
+      <w:r>
+        <w:rPr>
+          <w:lang w:val="fr-CH"/>
+        </w:rPr>
+        <w:t>Le but est de couler</w:t>
+      </w:r>
+      <w:r>
+        <w:rPr>
+          <w:lang w:val="fr-CH"/>
+        </w:rPr>
+        <w:t xml:space="preserve"> tous les bateaux</w:t>
+      </w:r>
+      <w:r>
+        <w:rPr>
+          <w:lang w:val="fr-CH"/>
+        </w:rPr>
+        <w:t xml:space="preserve"> adverses</w:t>
+      </w:r>
+      <w:r>
+        <w:rPr>
+          <w:lang w:val="fr-CH"/>
+        </w:rPr>
+        <w:t>.</w:t>
+      </w:r>
+      <w:r>
+        <w:rPr>
+          <w:lang w:val="fr-CH"/>
+        </w:rPr>
+        <w:t xml:space="preserve"> </w:t>
+      </w:r>
+      <w:r>
+        <w:rPr>
+          <w:lang w:val="fr-CH"/>
+        </w:rPr>
+        <w:t>Une fois ceci fait, un gagnant est déclaré et la partie se termine.</w:t>
+      </w:r>
+    </w:p>
+    <w:p>
+      <w:pPr>
+        <w:rPr>
+          <w:lang w:val="fr-CH"/>
+        </w:rPr>
+      </w:pPr>
     </w:p>
     <w:p>
       <w:pPr>
@@ -4119,210 +4256,17 @@
           <w:lang w:val="fr-CH"/>
         </w:rPr>
       </w:pPr>
-      <w:bookmarkStart w:id="18" w:name="_Toc386474729"/>
-      <w:bookmarkStart w:id="19" w:name="_Toc386485000"/>
-      <w:r>
-        <w:rPr>
-          <w:lang w:val="fr-CH"/>
-        </w:rPr>
-        <w:t>Règles du jeu</w:t>
+      <w:bookmarkStart w:id="18" w:name="_Toc386474730"/>
+      <w:bookmarkStart w:id="19" w:name="_Toc386485001"/>
+      <w:r>
+        <w:rPr>
+          <w:lang w:val="fr-CH"/>
+        </w:rPr>
+        <w:lastRenderedPageBreak/>
+        <w:t>Contraintes</w:t>
       </w:r>
       <w:bookmarkEnd w:id="18"/>
       <w:bookmarkEnd w:id="19"/>
-    </w:p>
-    <w:p>
-      <w:pPr>
-        <w:rPr>
-          <w:lang w:val="fr-CH"/>
-        </w:rPr>
-      </w:pPr>
-      <w:r>
-        <w:rPr>
-          <w:lang w:val="fr-CH"/>
-        </w:rPr>
-        <w:t>La Bataille Navale se joue à 2 joueurs. Soit 2 humains, soit 1 joueur humain et 1 intelligence artificielle.</w:t>
-      </w:r>
-    </w:p>
-    <w:p>
-      <w:pPr>
-        <w:rPr>
-          <w:lang w:val="fr-CH"/>
-        </w:rPr>
-      </w:pPr>
-      <w:r>
-        <w:rPr>
-          <w:lang w:val="fr-CH"/>
-        </w:rPr>
-        <w:t>Au d</w:t>
-      </w:r>
-      <w:r>
-        <w:rPr>
-          <w:lang w:val="fr-CH"/>
-        </w:rPr>
-        <w:t>é</w:t>
-      </w:r>
-      <w:r>
-        <w:rPr>
-          <w:lang w:val="fr-CH"/>
-        </w:rPr>
-        <w:t>but du jeu, chaque joueur place ses bateaux sur son plan d’eau aux emplacements qu’il désire selon sa stratégie.</w:t>
-      </w:r>
-    </w:p>
-    <w:p>
-      <w:pPr>
-        <w:rPr>
-          <w:lang w:val="fr-CH"/>
-        </w:rPr>
-      </w:pPr>
-      <w:r>
-        <w:rPr>
-          <w:lang w:val="fr-CH"/>
-        </w:rPr>
-        <w:t>Le serveur décide aléatoirement quel joueur va commencer la partie.</w:t>
-      </w:r>
-    </w:p>
-    <w:p>
-      <w:pPr>
-        <w:rPr>
-          <w:lang w:val="fr-CH"/>
-        </w:rPr>
-      </w:pPr>
-      <w:r>
-        <w:rPr>
-          <w:lang w:val="fr-CH"/>
-        </w:rPr>
-        <w:t xml:space="preserve">Les joueurs effectuent </w:t>
-      </w:r>
-      <w:r>
-        <w:rPr>
-          <w:lang w:val="fr-CH"/>
-        </w:rPr>
-        <w:t xml:space="preserve">ensuite </w:t>
-      </w:r>
-      <w:r>
-        <w:rPr>
-          <w:lang w:val="fr-CH"/>
-        </w:rPr>
-        <w:t xml:space="preserve">des tirs à tour de rôle. </w:t>
-      </w:r>
-      <w:r>
-        <w:rPr>
-          <w:lang w:val="fr-CH"/>
-        </w:rPr>
-        <w:t xml:space="preserve"> </w:t>
-      </w:r>
-      <w:r>
-        <w:rPr>
-          <w:lang w:val="fr-CH"/>
-        </w:rPr>
-        <w:t>C</w:t>
-      </w:r>
-      <w:r>
-        <w:rPr>
-          <w:lang w:val="fr-CH"/>
-        </w:rPr>
-        <w:t>hacun son tour, les joueurs tirent sur le plan d’eau adverse en essayant de toucher les bateau</w:t>
-      </w:r>
-      <w:r>
-        <w:rPr>
-          <w:lang w:val="fr-CH"/>
-        </w:rPr>
-        <w:t>x</w:t>
-      </w:r>
-      <w:r>
-        <w:rPr>
-          <w:lang w:val="fr-CH"/>
-        </w:rPr>
-        <w:t xml:space="preserve"> de l’adversaire. Les bateaux coulent lorsque qu’ils sont touchés sur l’entier des cases </w:t>
-      </w:r>
-      <w:r>
-        <w:rPr>
-          <w:lang w:val="fr-CH"/>
-        </w:rPr>
-        <w:t>sur lesquelles ils sont placés.</w:t>
-      </w:r>
-    </w:p>
-    <w:p>
-      <w:pPr>
-        <w:rPr>
-          <w:lang w:val="fr-CH"/>
-        </w:rPr>
-      </w:pPr>
-      <w:r>
-        <w:rPr>
-          <w:lang w:val="fr-CH"/>
-        </w:rPr>
-        <w:t>Des bonus permettent de toucher et/ou couler plus d’un bateau à la fois. Lorsqu’une mine est touchée, ses dégâts sont propagés dans un certain périmètre. Le bonus satellite permet d’espionner pendant un cours instant une partie de la flotte adversaire.</w:t>
-      </w:r>
-    </w:p>
-    <w:p>
-      <w:pPr>
-        <w:rPr>
-          <w:lang w:val="fr-CH"/>
-        </w:rPr>
-      </w:pPr>
-      <w:r>
-        <w:rPr>
-          <w:lang w:val="fr-CH"/>
-        </w:rPr>
-        <w:t>Le but est de couler</w:t>
-      </w:r>
-      <w:r>
-        <w:rPr>
-          <w:lang w:val="fr-CH"/>
-        </w:rPr>
-        <w:t xml:space="preserve"> tous les bateaux</w:t>
-      </w:r>
-      <w:r>
-        <w:rPr>
-          <w:lang w:val="fr-CH"/>
-        </w:rPr>
-        <w:t xml:space="preserve"> adverses</w:t>
-      </w:r>
-      <w:r>
-        <w:rPr>
-          <w:lang w:val="fr-CH"/>
-        </w:rPr>
-        <w:t>.</w:t>
-      </w:r>
-      <w:r>
-        <w:rPr>
-          <w:lang w:val="fr-CH"/>
-        </w:rPr>
-        <w:t xml:space="preserve"> </w:t>
-      </w:r>
-      <w:r>
-        <w:rPr>
-          <w:lang w:val="fr-CH"/>
-        </w:rPr>
-        <w:t>Une fois ceci fait, un gagnant est déclaré et la partie se termine.</w:t>
-      </w:r>
-    </w:p>
-    <w:p>
-      <w:pPr>
-        <w:rPr>
-          <w:lang w:val="fr-CH"/>
-        </w:rPr>
-      </w:pPr>
-    </w:p>
-    <w:p>
-      <w:pPr>
-        <w:pStyle w:val="Heading1"/>
-        <w:rPr>
-          <w:lang w:val="fr-CH"/>
-        </w:rPr>
-      </w:pPr>
-      <w:bookmarkStart w:id="20" w:name="_Toc386474730"/>
-      <w:bookmarkStart w:id="21" w:name="_Toc386485001"/>
-      <w:r>
-        <w:rPr>
-          <w:lang w:val="fr-CH"/>
-        </w:rPr>
-        <w:lastRenderedPageBreak/>
-        <w:t>Contraintes</w:t>
-      </w:r>
-      <w:bookmarkEnd w:id="20"/>
-      <w:bookmarkEnd w:id="21"/>
     </w:p>
     <w:p>
       <w:pPr>
@@ -4362,7 +4306,7 @@
           <w:lang w:val="fr-CH"/>
         </w:rPr>
       </w:pPr>
-      <w:bookmarkStart w:id="22" w:name="_Toc386474731"/>
+      <w:bookmarkStart w:id="20" w:name="_Toc386474731"/>
       <w:r>
         <w:rPr>
           <w:lang w:val="fr-CH"/>
@@ -4377,7 +4321,7 @@
           <w:lang w:val="fr-CH"/>
         </w:rPr>
       </w:pPr>
-      <w:bookmarkStart w:id="23" w:name="_Toc386485002"/>
+      <w:bookmarkStart w:id="21" w:name="_Toc386485002"/>
       <w:r>
         <w:rPr>
           <w:lang w:val="fr-CH"/>
@@ -4385,29 +4329,29 @@
         <w:lastRenderedPageBreak/>
         <w:t>Spécifications</w:t>
       </w:r>
+      <w:bookmarkEnd w:id="20"/>
+      <w:bookmarkEnd w:id="21"/>
+    </w:p>
+    <w:p>
+      <w:pPr>
+        <w:pStyle w:val="Heading1"/>
+      </w:pPr>
+      <w:bookmarkStart w:id="22" w:name="_Toc386474732"/>
+      <w:bookmarkStart w:id="23" w:name="_Toc386485003"/>
+      <w:proofErr w:type="spellStart"/>
+      <w:r>
+        <w:t>Fonctionnalités</w:t>
+      </w:r>
+      <w:proofErr w:type="spellEnd"/>
+      <w:r>
+        <w:t xml:space="preserve"> à </w:t>
+      </w:r>
+      <w:proofErr w:type="spellStart"/>
+      <w:r>
+        <w:t>implémenter</w:t>
+      </w:r>
       <w:bookmarkEnd w:id="22"/>
       <w:bookmarkEnd w:id="23"/>
-    </w:p>
-    <w:p>
-      <w:pPr>
-        <w:pStyle w:val="Heading1"/>
-      </w:pPr>
-      <w:bookmarkStart w:id="24" w:name="_Toc386474732"/>
-      <w:bookmarkStart w:id="25" w:name="_Toc386485003"/>
-      <w:proofErr w:type="spellStart"/>
-      <w:r>
-        <w:t>Fonctionnalités</w:t>
-      </w:r>
-      <w:proofErr w:type="spellEnd"/>
-      <w:r>
-        <w:t xml:space="preserve"> à </w:t>
-      </w:r>
-      <w:proofErr w:type="spellStart"/>
-      <w:r>
-        <w:t>implémenter</w:t>
-      </w:r>
-      <w:bookmarkEnd w:id="24"/>
-      <w:bookmarkEnd w:id="25"/>
       <w:proofErr w:type="spellEnd"/>
     </w:p>
     <w:p/>
@@ -4756,8 +4700,8 @@
           <w:lang w:val="fr-CH"/>
         </w:rPr>
       </w:pPr>
-      <w:bookmarkStart w:id="26" w:name="_Toc386474733"/>
-      <w:bookmarkStart w:id="27" w:name="_Toc386485004"/>
+      <w:bookmarkStart w:id="24" w:name="_Toc386474733"/>
+      <w:bookmarkStart w:id="25" w:name="_Toc386485004"/>
       <w:r>
         <w:rPr>
           <w:lang w:val="fr-CH"/>
@@ -4765,8 +4709,8 @@
         <w:lastRenderedPageBreak/>
         <w:t>Système de fichiers</w:t>
       </w:r>
-      <w:bookmarkEnd w:id="26"/>
-      <w:bookmarkEnd w:id="27"/>
+      <w:bookmarkEnd w:id="24"/>
+      <w:bookmarkEnd w:id="25"/>
     </w:p>
     <w:p>
       <w:pPr>
@@ -4937,13 +4881,13 @@
       <w:pPr>
         <w:pStyle w:val="Heading1"/>
       </w:pPr>
-      <w:bookmarkStart w:id="28" w:name="_Toc386474734"/>
-      <w:bookmarkStart w:id="29" w:name="_Toc386485005"/>
+      <w:bookmarkStart w:id="26" w:name="_Toc386474734"/>
+      <w:bookmarkStart w:id="27" w:name="_Toc386485005"/>
       <w:r>
         <w:t>Technologies</w:t>
       </w:r>
-      <w:bookmarkEnd w:id="28"/>
-      <w:bookmarkEnd w:id="29"/>
+      <w:bookmarkEnd w:id="26"/>
+      <w:bookmarkEnd w:id="27"/>
     </w:p>
     <w:p/>
     <w:p>
@@ -5148,13 +5092,13 @@
       <w:pPr>
         <w:pStyle w:val="Heading1"/>
       </w:pPr>
-      <w:bookmarkStart w:id="30" w:name="_Toc386474735"/>
-      <w:bookmarkStart w:id="31" w:name="_Toc386485006"/>
+      <w:bookmarkStart w:id="28" w:name="_Toc386474735"/>
+      <w:bookmarkStart w:id="29" w:name="_Toc386485006"/>
       <w:r>
         <w:t>Style</w:t>
       </w:r>
-      <w:bookmarkEnd w:id="30"/>
-      <w:bookmarkEnd w:id="31"/>
+      <w:bookmarkEnd w:id="28"/>
+      <w:bookmarkEnd w:id="29"/>
     </w:p>
     <w:p>
       <w:pPr>
@@ -5322,8 +5266,8 @@
           <w:lang w:val="fr-CH"/>
         </w:rPr>
       </w:pPr>
-      <w:bookmarkStart w:id="32" w:name="_Toc386474736"/>
-      <w:bookmarkStart w:id="33" w:name="_Toc386485007"/>
+      <w:bookmarkStart w:id="30" w:name="_Toc386474736"/>
+      <w:bookmarkStart w:id="31" w:name="_Toc386485007"/>
       <w:r>
         <w:rPr>
           <w:lang w:val="fr-CH"/>
@@ -5331,88 +5275,88 @@
         <w:lastRenderedPageBreak/>
         <w:t>Partage des responsabilités entre le serveur et le client</w:t>
       </w:r>
+      <w:bookmarkEnd w:id="30"/>
+      <w:bookmarkEnd w:id="31"/>
+    </w:p>
+    <w:p>
+      <w:pPr>
+        <w:pStyle w:val="Heading1"/>
+        <w:rPr>
+          <w:lang w:val="fr-CH"/>
+        </w:rPr>
+      </w:pPr>
+      <w:bookmarkStart w:id="32" w:name="_Toc386474737"/>
+      <w:bookmarkStart w:id="33" w:name="_Toc386485008"/>
+      <w:r>
+        <w:rPr>
+          <w:lang w:val="fr-CH"/>
+        </w:rPr>
+        <w:t>Serveur :</w:t>
+      </w:r>
       <w:bookmarkEnd w:id="32"/>
       <w:bookmarkEnd w:id="33"/>
     </w:p>
     <w:p>
       <w:pPr>
+        <w:rPr>
+          <w:lang w:val="fr-CH"/>
+        </w:rPr>
+      </w:pPr>
+      <w:r>
+        <w:rPr>
+          <w:lang w:val="fr-CH"/>
+        </w:rPr>
+        <w:t>Il attend que 2 personnes se connectent.</w:t>
+      </w:r>
+      <w:r>
+        <w:rPr>
+          <w:lang w:val="fr-CH"/>
+        </w:rPr>
+        <w:t xml:space="preserve"> Une partie est ensuite créée comprenant tous les joueurs qui participeront à la partie.</w:t>
+      </w:r>
+    </w:p>
+    <w:p>
+      <w:pPr>
+        <w:rPr>
+          <w:lang w:val="fr-CH"/>
+        </w:rPr>
+      </w:pPr>
+      <w:r>
+        <w:rPr>
+          <w:lang w:val="fr-CH"/>
+        </w:rPr>
+        <w:t>Connaît la position des bateaux de tous les joueurs, ainsi que des bonus.</w:t>
+      </w:r>
+      <w:r>
+        <w:rPr>
+          <w:lang w:val="fr-CH"/>
+        </w:rPr>
+        <w:t xml:space="preserve"> Lors d’un tir, il indique à l’adversaire que sa carte a été attaquée, et où. Il indique également quels sont les dégâts à la personne ayant initié le tir.</w:t>
+      </w:r>
+      <w:r>
+        <w:rPr>
+          <w:lang w:val="fr-CH"/>
+        </w:rPr>
+        <w:t xml:space="preserve"> Lorsque tous les bateaux d’un des joueurs sont coulés, le serveur indique à tous les joueurs que la partie est terminée.</w:t>
+      </w:r>
+    </w:p>
+    <w:p>
+      <w:pPr>
         <w:pStyle w:val="Heading1"/>
         <w:rPr>
           <w:lang w:val="fr-CH"/>
         </w:rPr>
       </w:pPr>
-      <w:bookmarkStart w:id="34" w:name="_Toc386474737"/>
-      <w:bookmarkStart w:id="35" w:name="_Toc386485008"/>
-      <w:r>
-        <w:rPr>
-          <w:lang w:val="fr-CH"/>
-        </w:rPr>
-        <w:t>Serveur :</w:t>
+      <w:bookmarkStart w:id="34" w:name="_Toc386474738"/>
+      <w:bookmarkStart w:id="35" w:name="_Toc386485009"/>
+      <w:r>
+        <w:rPr>
+          <w:lang w:val="fr-CH"/>
+        </w:rPr>
+        <w:t>Client :</w:t>
       </w:r>
       <w:bookmarkEnd w:id="34"/>
       <w:bookmarkEnd w:id="35"/>
-    </w:p>
-    <w:p>
-      <w:pPr>
-        <w:rPr>
-          <w:lang w:val="fr-CH"/>
-        </w:rPr>
-      </w:pPr>
-      <w:r>
-        <w:rPr>
-          <w:lang w:val="fr-CH"/>
-        </w:rPr>
-        <w:t>Il attend que 2 personnes se connectent.</w:t>
-      </w:r>
-      <w:r>
-        <w:rPr>
-          <w:lang w:val="fr-CH"/>
-        </w:rPr>
-        <w:t xml:space="preserve"> Une partie est ensuite créée comprenant tous les joueurs qui participeront à la partie.</w:t>
-      </w:r>
-    </w:p>
-    <w:p>
-      <w:pPr>
-        <w:rPr>
-          <w:lang w:val="fr-CH"/>
-        </w:rPr>
-      </w:pPr>
-      <w:r>
-        <w:rPr>
-          <w:lang w:val="fr-CH"/>
-        </w:rPr>
-        <w:t>Connaît la position des bateaux de tous les joueurs, ainsi que des bonus.</w:t>
-      </w:r>
-      <w:r>
-        <w:rPr>
-          <w:lang w:val="fr-CH"/>
-        </w:rPr>
-        <w:t xml:space="preserve"> Lors d’un tir, il indique à l’adversaire que sa carte a été attaquée, et où. Il indique également quels sont les dégâts à la personne ayant initié le tir.</w:t>
-      </w:r>
-      <w:r>
-        <w:rPr>
-          <w:lang w:val="fr-CH"/>
-        </w:rPr>
-        <w:t xml:space="preserve"> Lorsque tous les bateaux d’un des joueurs sont coulés, le serveur indique à tous les joueurs que la partie est terminée.</w:t>
-      </w:r>
-    </w:p>
-    <w:p>
-      <w:pPr>
-        <w:pStyle w:val="Heading1"/>
-        <w:rPr>
-          <w:lang w:val="fr-CH"/>
-        </w:rPr>
-      </w:pPr>
-      <w:bookmarkStart w:id="36" w:name="_Toc386474738"/>
-      <w:bookmarkStart w:id="37" w:name="_Toc386485009"/>
-      <w:r>
-        <w:rPr>
-          <w:lang w:val="fr-CH"/>
-        </w:rPr>
-        <w:t>Client :</w:t>
-      </w:r>
-      <w:bookmarkEnd w:id="36"/>
-      <w:bookmarkEnd w:id="37"/>
     </w:p>
     <w:p>
       <w:pPr>
@@ -5472,8 +5416,8 @@
           <w:lang w:val="fr-CH"/>
         </w:rPr>
       </w:pPr>
-      <w:bookmarkStart w:id="38" w:name="_Toc386474739"/>
-      <w:bookmarkStart w:id="39" w:name="_Toc386485010"/>
+      <w:bookmarkStart w:id="36" w:name="_Toc386474739"/>
+      <w:bookmarkStart w:id="37" w:name="_Toc386485010"/>
       <w:r>
         <w:rPr>
           <w:lang w:val="fr-CH"/>
@@ -5481,36 +5425,36 @@
         <w:lastRenderedPageBreak/>
         <w:t>Cas d’utilisation</w:t>
       </w:r>
+      <w:bookmarkEnd w:id="36"/>
+      <w:bookmarkEnd w:id="37"/>
+    </w:p>
+    <w:p>
+      <w:pPr>
+        <w:pStyle w:val="Heading1"/>
+        <w:rPr>
+          <w:lang w:val="fr-CH"/>
+        </w:rPr>
+      </w:pPr>
+      <w:bookmarkStart w:id="38" w:name="_Toc386442247"/>
+      <w:bookmarkStart w:id="39" w:name="_Toc386442441"/>
+      <w:bookmarkStart w:id="40" w:name="_Toc386474740"/>
+      <w:bookmarkStart w:id="41" w:name="_Toc386485011"/>
+      <w:r>
+        <w:rPr>
+          <w:lang w:val="fr-CH"/>
+        </w:rPr>
+        <w:t>Diagram</w:t>
+      </w:r>
       <w:bookmarkEnd w:id="38"/>
       <w:bookmarkEnd w:id="39"/>
-    </w:p>
-    <w:p>
-      <w:pPr>
-        <w:pStyle w:val="Heading1"/>
-        <w:rPr>
-          <w:lang w:val="fr-CH"/>
-        </w:rPr>
-      </w:pPr>
-      <w:bookmarkStart w:id="40" w:name="_Toc386442247"/>
-      <w:bookmarkStart w:id="41" w:name="_Toc386442441"/>
-      <w:bookmarkStart w:id="42" w:name="_Toc386474740"/>
-      <w:bookmarkStart w:id="43" w:name="_Toc386485011"/>
-      <w:r>
-        <w:rPr>
-          <w:lang w:val="fr-CH"/>
-        </w:rPr>
-        <w:t>Diagram</w:t>
+      <w:r>
+        <w:rPr>
+          <w:lang w:val="fr-CH"/>
+        </w:rPr>
+        <w:t>me</w:t>
       </w:r>
       <w:bookmarkEnd w:id="40"/>
       <w:bookmarkEnd w:id="41"/>
-      <w:r>
-        <w:rPr>
-          <w:lang w:val="fr-CH"/>
-        </w:rPr>
-        <w:t>me</w:t>
-      </w:r>
-      <w:bookmarkEnd w:id="42"/>
-      <w:bookmarkEnd w:id="43"/>
     </w:p>
     <w:p>
       <w:pPr>
@@ -5573,8 +5517,8 @@
           <w:lang w:val="fr-CH"/>
         </w:rPr>
       </w:pPr>
-      <w:bookmarkStart w:id="44" w:name="_Toc386474741"/>
-      <w:bookmarkStart w:id="45" w:name="_Toc386485012"/>
+      <w:bookmarkStart w:id="42" w:name="_Toc386474741"/>
+      <w:bookmarkStart w:id="43" w:name="_Toc386485012"/>
       <w:r>
         <w:rPr>
           <w:lang w:val="fr-CH"/>
@@ -5587,8 +5531,25 @@
         </w:rPr>
         <w:t>cteurs</w:t>
       </w:r>
+      <w:bookmarkEnd w:id="42"/>
+      <w:bookmarkEnd w:id="43"/>
+    </w:p>
+    <w:p>
+      <w:pPr>
+        <w:ind w:left="360"/>
+        <w:rPr>
+          <w:lang w:val="fr-CH"/>
+        </w:rPr>
+      </w:pPr>
+      <w:bookmarkStart w:id="44" w:name="_Toc386474742"/>
+      <w:r>
+        <w:rPr>
+          <w:rStyle w:val="Heading2Char"/>
+          <w:lang w:val="fr-CH"/>
+        </w:rPr>
+        <w:t>Utilisateur:</w:t>
+      </w:r>
       <w:bookmarkEnd w:id="44"/>
-      <w:bookmarkEnd w:id="45"/>
     </w:p>
     <w:p>
       <w:pPr>
@@ -5597,124 +5558,107 @@
           <w:lang w:val="fr-CH"/>
         </w:rPr>
       </w:pPr>
-      <w:bookmarkStart w:id="46" w:name="_Toc386474742"/>
-      <w:r>
+      <w:r>
+        <w:rPr>
+          <w:lang w:val="fr-CH"/>
+        </w:rPr>
+        <w:t>L'utilisateur est une personne physique qui sera en l'occurrence le joueur physique de la partie.</w:t>
+      </w:r>
+    </w:p>
+    <w:p>
+      <w:pPr>
+        <w:ind w:left="1080"/>
+        <w:rPr>
+          <w:lang w:val="fr-CH"/>
+        </w:rPr>
+      </w:pPr>
+      <w:r>
+        <w:rPr>
+          <w:u w:val="single"/>
+          <w:lang w:val="fr-CH"/>
+        </w:rPr>
+        <w:t>Fonctions:</w:t>
+      </w:r>
+    </w:p>
+    <w:p>
+      <w:pPr>
+        <w:ind w:left="1800"/>
+        <w:rPr>
+          <w:lang w:val="fr-CH"/>
+        </w:rPr>
+      </w:pPr>
+      <w:r>
+        <w:rPr>
+          <w:lang w:val="fr-CH"/>
+        </w:rPr>
+        <w:t>L'utilisateur peut consulter la liste des serveurs à disposition.</w:t>
+      </w:r>
+    </w:p>
+    <w:p>
+      <w:pPr>
+        <w:ind w:left="1800"/>
+        <w:rPr>
+          <w:lang w:val="fr-CH"/>
+        </w:rPr>
+      </w:pPr>
+      <w:r>
+        <w:rPr>
+          <w:lang w:val="fr-CH"/>
+        </w:rPr>
+        <w:t>Il peut aussi chatter avec son adversaire (que ça soit avec l'AI ou un autre joueur)</w:t>
+      </w:r>
+    </w:p>
+    <w:p>
+      <w:pPr>
+        <w:ind w:left="1800"/>
+        <w:rPr>
+          <w:lang w:val="fr-CH"/>
+        </w:rPr>
+      </w:pPr>
+      <w:r>
+        <w:rPr>
+          <w:lang w:val="fr-CH"/>
+        </w:rPr>
+        <w:t>Il peut créer un serveur qui peut accepter un autre joueur ou un AI.</w:t>
+      </w:r>
+    </w:p>
+    <w:p>
+      <w:pPr>
+        <w:ind w:left="1800"/>
+        <w:rPr>
+          <w:lang w:val="fr-CH"/>
+        </w:rPr>
+      </w:pPr>
+      <w:r>
+        <w:rPr>
+          <w:lang w:val="fr-CH"/>
+        </w:rPr>
+        <w:t>Il peut aussi jouer en rejoignant une partie.</w:t>
+      </w:r>
+    </w:p>
+    <w:p>
+      <w:pPr>
+        <w:ind w:left="1800"/>
+        <w:rPr>
+          <w:lang w:val="fr-CH"/>
+        </w:rPr>
+      </w:pPr>
+      <w:r>
+        <w:rPr>
+          <w:lang w:val="fr-CH"/>
+        </w:rPr>
+        <w:t>Il peut aussi modifier son pseudo de joueur.</w:t>
+      </w:r>
+    </w:p>
+    <w:p>
+      <w:pPr>
+        <w:ind w:left="360"/>
         <w:rPr>
           <w:rStyle w:val="Heading2Char"/>
           <w:lang w:val="fr-CH"/>
         </w:rPr>
-        <w:t>Utilisateur:</w:t>
-      </w:r>
-      <w:bookmarkEnd w:id="46"/>
-    </w:p>
-    <w:p>
-      <w:pPr>
-        <w:ind w:left="360"/>
-        <w:rPr>
-          <w:lang w:val="fr-CH"/>
-        </w:rPr>
-      </w:pPr>
-      <w:r>
-        <w:rPr>
-          <w:lang w:val="fr-CH"/>
-        </w:rPr>
-        <w:t>L'utilisateur est une personne physique qui sera en l'occurrence le joueur physique de la partie.</w:t>
-      </w:r>
-    </w:p>
-    <w:p>
-      <w:pPr>
-        <w:ind w:left="1080"/>
-        <w:rPr>
-          <w:lang w:val="fr-CH"/>
-        </w:rPr>
-      </w:pPr>
-      <w:r>
-        <w:rPr>
-          <w:u w:val="single"/>
-          <w:lang w:val="fr-CH"/>
-        </w:rPr>
-        <w:t>Fonctions:</w:t>
-      </w:r>
-    </w:p>
-    <w:p>
-      <w:pPr>
-        <w:ind w:left="1800"/>
-        <w:rPr>
-          <w:lang w:val="fr-CH"/>
-        </w:rPr>
-      </w:pPr>
-      <w:r>
-        <w:rPr>
-          <w:lang w:val="fr-CH"/>
-        </w:rPr>
-        <w:t>L'utilisateur peut consulter la liste des serveurs à disposition.</w:t>
-      </w:r>
-    </w:p>
-    <w:p>
-      <w:pPr>
-        <w:ind w:left="1800"/>
-        <w:rPr>
-          <w:lang w:val="fr-CH"/>
-        </w:rPr>
-      </w:pPr>
-      <w:r>
-        <w:rPr>
-          <w:lang w:val="fr-CH"/>
-        </w:rPr>
-        <w:t>Il peut aussi chatter avec son adversaire (que ça soit avec l'AI ou un autre joueur)</w:t>
-      </w:r>
-    </w:p>
-    <w:p>
-      <w:pPr>
-        <w:ind w:left="1800"/>
-        <w:rPr>
-          <w:lang w:val="fr-CH"/>
-        </w:rPr>
-      </w:pPr>
-      <w:r>
-        <w:rPr>
-          <w:lang w:val="fr-CH"/>
-        </w:rPr>
-        <w:t>Il peut créer un serveur qui peut accepter un autre joueur ou un AI.</w:t>
-      </w:r>
-    </w:p>
-    <w:p>
-      <w:pPr>
-        <w:ind w:left="1800"/>
-        <w:rPr>
-          <w:lang w:val="fr-CH"/>
-        </w:rPr>
-      </w:pPr>
-      <w:r>
-        <w:rPr>
-          <w:lang w:val="fr-CH"/>
-        </w:rPr>
-        <w:t>Il peut aussi jouer en rejoignant une partie.</w:t>
-      </w:r>
-    </w:p>
-    <w:p>
-      <w:pPr>
-        <w:ind w:left="1800"/>
-        <w:rPr>
-          <w:lang w:val="fr-CH"/>
-        </w:rPr>
-      </w:pPr>
-      <w:r>
-        <w:rPr>
-          <w:lang w:val="fr-CH"/>
-        </w:rPr>
-        <w:t>Il peut aussi modifier son pseudo de joueur.</w:t>
-      </w:r>
-    </w:p>
-    <w:p>
-      <w:pPr>
-        <w:ind w:left="360"/>
-        <w:rPr>
-          <w:rStyle w:val="Heading2Char"/>
-          <w:lang w:val="fr-CH"/>
-        </w:rPr>
-      </w:pPr>
-      <w:bookmarkStart w:id="47" w:name="_Toc386474743"/>
+      </w:pPr>
+      <w:bookmarkStart w:id="45" w:name="_Toc386474743"/>
       <w:r>
         <w:rPr>
           <w:rStyle w:val="Heading2Char"/>
@@ -5723,13 +5667,334 @@
         <w:lastRenderedPageBreak/>
         <w:t>Adversair</w:t>
       </w:r>
+      <w:bookmarkEnd w:id="45"/>
+      <w:r>
+        <w:rPr>
+          <w:rStyle w:val="Heading2Char"/>
+          <w:lang w:val="fr-CH"/>
+        </w:rPr>
+        <w:t>e :</w:t>
+      </w:r>
+    </w:p>
+    <w:p>
+      <w:pPr>
+        <w:ind w:left="360"/>
+        <w:rPr>
+          <w:lang w:val="fr-CH"/>
+        </w:rPr>
+      </w:pPr>
+      <w:r>
+        <w:rPr>
+          <w:lang w:val="fr-CH"/>
+        </w:rPr>
+        <w:t>L'adversaire est aussi est une personne physique, en l'occurrence ce sera le joueur de la partie.</w:t>
+      </w:r>
+    </w:p>
+    <w:p>
+      <w:pPr>
+        <w:ind w:left="1080"/>
+        <w:rPr>
+          <w:lang w:val="fr-CH"/>
+        </w:rPr>
+      </w:pPr>
+      <w:r>
+        <w:rPr>
+          <w:u w:val="single"/>
+          <w:lang w:val="fr-CH"/>
+        </w:rPr>
+        <w:t>Fonctions:</w:t>
+      </w:r>
+    </w:p>
+    <w:p>
+      <w:pPr>
+        <w:ind w:left="1800"/>
+        <w:rPr>
+          <w:lang w:val="fr-CH"/>
+        </w:rPr>
+      </w:pPr>
+      <w:r>
+        <w:rPr>
+          <w:lang w:val="fr-CH"/>
+        </w:rPr>
+        <w:t>L'</w:t>
+      </w:r>
+      <w:r>
+        <w:rPr>
+          <w:lang w:val="fr-CH"/>
+        </w:rPr>
+        <w:t>adversaire</w:t>
+      </w:r>
+      <w:r>
+        <w:rPr>
+          <w:lang w:val="fr-CH"/>
+        </w:rPr>
+        <w:t xml:space="preserve"> pourra consulter la liste des serveurs à disposition</w:t>
+      </w:r>
+      <w:r>
+        <w:rPr>
+          <w:lang w:val="fr-CH"/>
+        </w:rPr>
+        <w:t>.</w:t>
+      </w:r>
+    </w:p>
+    <w:p>
+      <w:pPr>
+        <w:ind w:left="1800"/>
+        <w:rPr>
+          <w:lang w:val="fr-CH"/>
+        </w:rPr>
+      </w:pPr>
+      <w:r>
+        <w:rPr>
+          <w:lang w:val="fr-CH"/>
+        </w:rPr>
+        <w:t>Il peut aussi chatter avec son adversaire (que ça soit avec l'AI ou un autre joueur)</w:t>
+      </w:r>
+    </w:p>
+    <w:p>
+      <w:pPr>
+        <w:ind w:left="1800"/>
+        <w:rPr>
+          <w:lang w:val="fr-CH"/>
+        </w:rPr>
+      </w:pPr>
+      <w:r>
+        <w:rPr>
+          <w:lang w:val="fr-CH"/>
+        </w:rPr>
+        <w:t>Il peut créer un serveur qui peut accepter un autre joueur ou un AI.</w:t>
+      </w:r>
+    </w:p>
+    <w:p>
+      <w:pPr>
+        <w:ind w:left="1800"/>
+        <w:rPr>
+          <w:lang w:val="fr-CH"/>
+        </w:rPr>
+      </w:pPr>
+      <w:r>
+        <w:rPr>
+          <w:lang w:val="fr-CH"/>
+        </w:rPr>
+        <w:t>Il peut aussi jouer en rejoignant une partie.</w:t>
+      </w:r>
+    </w:p>
+    <w:p>
+      <w:pPr>
+        <w:ind w:left="1800"/>
+        <w:rPr>
+          <w:lang w:val="fr-CH"/>
+        </w:rPr>
+      </w:pPr>
+      <w:r>
+        <w:rPr>
+          <w:lang w:val="fr-CH"/>
+        </w:rPr>
+        <w:t>Il peut aussi modifier son pseudo de joueur.</w:t>
+      </w:r>
+    </w:p>
+    <w:p>
+      <w:pPr>
+        <w:ind w:left="360"/>
+        <w:rPr>
+          <w:lang w:val="fr-CH"/>
+        </w:rPr>
+      </w:pPr>
+      <w:bookmarkStart w:id="46" w:name="_Toc386474744"/>
+      <w:r>
+        <w:rPr>
+          <w:rStyle w:val="Heading2Char"/>
+          <w:lang w:val="fr-CH"/>
+        </w:rPr>
+        <w:t>Administrateur:</w:t>
+      </w:r>
+      <w:bookmarkEnd w:id="46"/>
+      <w:r>
+        <w:rPr>
+          <w:lang w:val="fr-CH"/>
+        </w:rPr>
+        <w:t xml:space="preserve"> </w:t>
+      </w:r>
+    </w:p>
+    <w:p>
+      <w:pPr>
+        <w:ind w:left="360"/>
+        <w:rPr>
+          <w:lang w:val="fr-CH"/>
+        </w:rPr>
+      </w:pPr>
+      <w:r>
+        <w:rPr>
+          <w:lang w:val="fr-CH"/>
+        </w:rPr>
+        <w:t>C’est un adversaire ou un utilisateur, c'est donc une personne physique.</w:t>
+      </w:r>
+    </w:p>
+    <w:p>
+      <w:pPr>
+        <w:ind w:left="1080"/>
+        <w:rPr>
+          <w:lang w:val="fr-CH"/>
+        </w:rPr>
+      </w:pPr>
+      <w:r>
+        <w:rPr>
+          <w:u w:val="single"/>
+          <w:lang w:val="fr-CH"/>
+        </w:rPr>
+        <w:t>Fonctions :</w:t>
+      </w:r>
+    </w:p>
+    <w:p>
+      <w:pPr>
+        <w:ind w:left="1800"/>
+        <w:rPr>
+          <w:lang w:val="fr-CH"/>
+        </w:rPr>
+      </w:pPr>
+      <w:r>
+        <w:rPr>
+          <w:lang w:val="fr-CH"/>
+        </w:rPr>
+        <w:t>L'</w:t>
+      </w:r>
+      <w:r>
+        <w:rPr>
+          <w:lang w:val="fr-CH"/>
+        </w:rPr>
+        <w:t>administrateur peut consulter les statistiques de son serveur.</w:t>
+      </w:r>
+      <w:r>
+        <w:rPr>
+          <w:lang w:val="fr-CH"/>
+        </w:rPr>
+        <w:tab/>
+      </w:r>
+    </w:p>
+    <w:p>
+      <w:pPr>
+        <w:ind w:left="360"/>
+        <w:rPr>
+          <w:lang w:val="fr-CH"/>
+        </w:rPr>
+      </w:pPr>
+      <w:bookmarkStart w:id="47" w:name="_Toc386474745"/>
+      <w:r>
+        <w:rPr>
+          <w:rStyle w:val="Heading2Char"/>
+          <w:lang w:val="fr-CH"/>
+        </w:rPr>
+        <w:t>Adversaire AI:</w:t>
+      </w:r>
       <w:bookmarkEnd w:id="47"/>
       <w:r>
         <w:rPr>
+          <w:lang w:val="fr-CH"/>
+        </w:rPr>
+        <w:t xml:space="preserve"> </w:t>
+      </w:r>
+    </w:p>
+    <w:p>
+      <w:pPr>
+        <w:ind w:left="360"/>
+        <w:rPr>
+          <w:lang w:val="fr-CH"/>
+        </w:rPr>
+      </w:pPr>
+      <w:r>
+        <w:rPr>
+          <w:lang w:val="fr-CH"/>
+        </w:rPr>
+        <w:t>C’</w:t>
+      </w:r>
+      <w:r>
+        <w:rPr>
+          <w:lang w:val="fr-CH"/>
+        </w:rPr>
+        <w:t>est un adversaire non physique</w:t>
+      </w:r>
+      <w:r>
+        <w:rPr>
+          <w:lang w:val="fr-CH"/>
+        </w:rPr>
+        <w:t>.</w:t>
+      </w:r>
+    </w:p>
+    <w:p>
+      <w:pPr>
+        <w:ind w:left="1080"/>
+        <w:rPr>
+          <w:lang w:val="fr-CH"/>
+        </w:rPr>
+      </w:pPr>
+      <w:r>
+        <w:rPr>
+          <w:u w:val="single"/>
+          <w:lang w:val="fr-CH"/>
+        </w:rPr>
+        <w:t xml:space="preserve">Fonctions </w:t>
+      </w:r>
+      <w:r>
+        <w:rPr>
+          <w:u w:val="single"/>
+          <w:lang w:val="fr-CH"/>
+        </w:rPr>
+        <w:t>:</w:t>
+      </w:r>
+    </w:p>
+    <w:p>
+      <w:pPr>
+        <w:ind w:left="1800"/>
+        <w:rPr>
+          <w:lang w:val="fr-CH"/>
+        </w:rPr>
+      </w:pPr>
+      <w:r>
+        <w:rPr>
+          <w:lang w:val="fr-CH"/>
+        </w:rPr>
+        <w:t>I</w:t>
+      </w:r>
+      <w:r>
+        <w:rPr>
+          <w:lang w:val="fr-CH"/>
+        </w:rPr>
+        <w:t xml:space="preserve">l peut jouer à la bataille navale contre un utilisateur en mode </w:t>
+      </w:r>
+      <w:r>
+        <w:rPr>
+          <w:lang w:val="fr-CH"/>
+        </w:rPr>
+        <w:t xml:space="preserve">Humain </w:t>
+      </w:r>
+      <w:r>
+        <w:rPr>
+          <w:lang w:val="fr-CH"/>
+        </w:rPr>
+        <w:t>vs IA</w:t>
+      </w:r>
+    </w:p>
+    <w:p>
+      <w:pPr>
+        <w:ind w:left="360"/>
+        <w:rPr>
+          <w:lang w:val="fr-CH"/>
+        </w:rPr>
+      </w:pPr>
+      <w:bookmarkStart w:id="48" w:name="_Toc386474746"/>
+      <w:r>
+        <w:rPr>
           <w:rStyle w:val="Heading2Char"/>
           <w:lang w:val="fr-CH"/>
         </w:rPr>
-        <w:t>e :</w:t>
+        <w:t>Serveur Annonce:</w:t>
+      </w:r>
+      <w:bookmarkEnd w:id="48"/>
+      <w:r>
+        <w:rPr>
+          <w:lang w:val="fr-CH"/>
+        </w:rPr>
+        <w:t xml:space="preserve"> </w:t>
       </w:r>
     </w:p>
     <w:p>
@@ -5743,7 +6008,19 @@
         <w:rPr>
           <w:lang w:val="fr-CH"/>
         </w:rPr>
-        <w:t>L'adversaire est aussi est une personne physique, en l'occurrence ce sera le joueur de la partie.</w:t>
+        <w:t>L</w:t>
+      </w:r>
+      <w:r>
+        <w:rPr>
+          <w:lang w:val="fr-CH"/>
+        </w:rPr>
+        <w:t>e serveur s'annonce périodiquement sur le réseau local</w:t>
+      </w:r>
+      <w:r>
+        <w:rPr>
+          <w:lang w:val="fr-CH"/>
+        </w:rPr>
+        <w:t>.</w:t>
       </w:r>
     </w:p>
     <w:p>
@@ -5758,7 +6035,14 @@
           <w:u w:val="single"/>
           <w:lang w:val="fr-CH"/>
         </w:rPr>
-        <w:t>Fonctions:</w:t>
+        <w:t xml:space="preserve">Fonctions </w:t>
+      </w:r>
+      <w:r>
+        <w:rPr>
+          <w:u w:val="single"/>
+          <w:lang w:val="fr-CH"/>
+        </w:rPr>
+        <w:t>:</w:t>
       </w:r>
     </w:p>
     <w:p>
@@ -5772,19 +6056,25 @@
         <w:rPr>
           <w:lang w:val="fr-CH"/>
         </w:rPr>
-        <w:t>L'</w:t>
-      </w:r>
-      <w:r>
-        <w:rPr>
-          <w:lang w:val="fr-CH"/>
-        </w:rPr>
-        <w:t>adversaire</w:t>
-      </w:r>
-      <w:r>
-        <w:rPr>
-          <w:lang w:val="fr-CH"/>
-        </w:rPr>
-        <w:t xml:space="preserve"> pourra consulter la liste des serveurs à disposition</w:t>
+        <w:t xml:space="preserve">Il va s’annoncer pour être aperçu dans </w:t>
+      </w:r>
+      <w:r>
+        <w:rPr>
+          <w:lang w:val="fr-CH"/>
+        </w:rPr>
+        <w:t>la liste de</w:t>
+      </w:r>
+      <w:r>
+        <w:rPr>
+          <w:lang w:val="fr-CH"/>
+        </w:rPr>
+        <w:t xml:space="preserve">s serveurs à disposition pour un </w:t>
+      </w:r>
+      <w:r>
+        <w:rPr>
+          <w:lang w:val="fr-CH"/>
+        </w:rPr>
+        <w:t>utilisateur</w:t>
       </w:r>
       <w:r>
         <w:rPr>
@@ -5795,6 +6085,77 @@
     </w:p>
     <w:p>
       <w:pPr>
+        <w:ind w:left="360"/>
+        <w:rPr>
+          <w:lang w:val="fr-CH"/>
+        </w:rPr>
+      </w:pPr>
+      <w:bookmarkStart w:id="49" w:name="_Toc386474747"/>
+      <w:r>
+        <w:rPr>
+          <w:rStyle w:val="Heading2Char"/>
+          <w:lang w:val="fr-CH"/>
+        </w:rPr>
+        <w:t>Serveur Jeu:</w:t>
+      </w:r>
+      <w:bookmarkEnd w:id="49"/>
+      <w:r>
+        <w:rPr>
+          <w:lang w:val="fr-CH"/>
+        </w:rPr>
+        <w:t xml:space="preserve"> </w:t>
+      </w:r>
+    </w:p>
+    <w:p>
+      <w:pPr>
+        <w:ind w:left="360"/>
+        <w:rPr>
+          <w:lang w:val="fr-CH"/>
+        </w:rPr>
+      </w:pPr>
+      <w:r>
+        <w:rPr>
+          <w:lang w:val="fr-CH"/>
+        </w:rPr>
+        <w:t>L</w:t>
+      </w:r>
+      <w:r>
+        <w:rPr>
+          <w:lang w:val="fr-CH"/>
+        </w:rPr>
+        <w:t>e serveur de jeu sera en interaction avec l'utilisateur</w:t>
+      </w:r>
+      <w:r>
+        <w:rPr>
+          <w:lang w:val="fr-CH"/>
+        </w:rPr>
+        <w:t>.</w:t>
+      </w:r>
+    </w:p>
+    <w:p>
+      <w:pPr>
+        <w:ind w:left="1080"/>
+        <w:rPr>
+          <w:lang w:val="fr-CH"/>
+        </w:rPr>
+      </w:pPr>
+      <w:r>
+        <w:rPr>
+          <w:u w:val="single"/>
+          <w:lang w:val="fr-CH"/>
+        </w:rPr>
+        <w:t xml:space="preserve">Fonctions </w:t>
+      </w:r>
+      <w:r>
+        <w:rPr>
+          <w:u w:val="single"/>
+          <w:lang w:val="fr-CH"/>
+        </w:rPr>
+        <w:t>:</w:t>
+      </w:r>
+    </w:p>
+    <w:p>
+      <w:pPr>
         <w:ind w:left="1800"/>
         <w:rPr>
           <w:lang w:val="fr-CH"/>
@@ -5804,7 +6165,19 @@
         <w:rPr>
           <w:lang w:val="fr-CH"/>
         </w:rPr>
-        <w:t>Il peut aussi chatter avec son adversaire (que ça soit avec l'AI ou un autre joueur)</w:t>
+        <w:t>Il pourra héberger</w:t>
+      </w:r>
+      <w:r>
+        <w:rPr>
+          <w:lang w:val="fr-CH"/>
+        </w:rPr>
+        <w:t xml:space="preserve"> une partie de l'utilisateur pour que des utilisateurs puissent jouer</w:t>
+      </w:r>
+      <w:r>
+        <w:rPr>
+          <w:lang w:val="fr-CH"/>
+        </w:rPr>
+        <w:t>.</w:t>
       </w:r>
     </w:p>
     <w:p>
@@ -5814,40 +6187,6 @@
           <w:lang w:val="fr-CH"/>
         </w:rPr>
       </w:pPr>
-      <w:r>
-        <w:rPr>
-          <w:lang w:val="fr-CH"/>
-        </w:rPr>
-        <w:t>Il peut créer un serveur qui peut accepter un autre joueur ou un AI.</w:t>
-      </w:r>
-    </w:p>
-    <w:p>
-      <w:pPr>
-        <w:ind w:left="1800"/>
-        <w:rPr>
-          <w:lang w:val="fr-CH"/>
-        </w:rPr>
-      </w:pPr>
-      <w:r>
-        <w:rPr>
-          <w:lang w:val="fr-CH"/>
-        </w:rPr>
-        <w:t>Il peut aussi jouer en rejoignant une partie.</w:t>
-      </w:r>
-    </w:p>
-    <w:p>
-      <w:pPr>
-        <w:ind w:left="1800"/>
-        <w:rPr>
-          <w:lang w:val="fr-CH"/>
-        </w:rPr>
-      </w:pPr>
-      <w:r>
-        <w:rPr>
-          <w:lang w:val="fr-CH"/>
-        </w:rPr>
-        <w:t>Il peut aussi modifier son pseudo de joueur.</w:t>
-      </w:r>
     </w:p>
     <w:p>
       <w:pPr>
@@ -5856,402 +6195,7 @@
           <w:lang w:val="fr-CH"/>
         </w:rPr>
       </w:pPr>
-      <w:bookmarkStart w:id="48" w:name="_Toc386474744"/>
-      <w:r>
-        <w:rPr>
-          <w:rStyle w:val="Heading2Char"/>
-          <w:lang w:val="fr-CH"/>
-        </w:rPr>
-        <w:t>Administrateur:</w:t>
-      </w:r>
-      <w:bookmarkEnd w:id="48"/>
-      <w:r>
-        <w:rPr>
-          <w:lang w:val="fr-CH"/>
-        </w:rPr>
-        <w:t xml:space="preserve"> </w:t>
-      </w:r>
-    </w:p>
-    <w:p>
-      <w:pPr>
-        <w:ind w:left="360"/>
-        <w:rPr>
-          <w:lang w:val="fr-CH"/>
-        </w:rPr>
-      </w:pPr>
-      <w:r>
-        <w:rPr>
-          <w:lang w:val="fr-CH"/>
-        </w:rPr>
-        <w:t>C’est un adversaire ou un utilisateur, c'est donc une personne physique.</w:t>
-      </w:r>
-    </w:p>
-    <w:p>
-      <w:pPr>
-        <w:ind w:left="1080"/>
-        <w:rPr>
-          <w:lang w:val="fr-CH"/>
-        </w:rPr>
-      </w:pPr>
-      <w:r>
-        <w:rPr>
-          <w:u w:val="single"/>
-          <w:lang w:val="fr-CH"/>
-        </w:rPr>
-        <w:t>Fonctions :</w:t>
-      </w:r>
-    </w:p>
-    <w:p>
-      <w:pPr>
-        <w:ind w:left="1800"/>
-        <w:rPr>
-          <w:lang w:val="fr-CH"/>
-        </w:rPr>
-      </w:pPr>
-      <w:r>
-        <w:rPr>
-          <w:lang w:val="fr-CH"/>
-        </w:rPr>
-        <w:t>L'</w:t>
-      </w:r>
-      <w:r>
-        <w:rPr>
-          <w:lang w:val="fr-CH"/>
-        </w:rPr>
-        <w:t>administrateur peut consulter les statistiques de son serveur.</w:t>
-      </w:r>
-      <w:r>
-        <w:rPr>
-          <w:lang w:val="fr-CH"/>
-        </w:rPr>
-        <w:tab/>
-      </w:r>
-    </w:p>
-    <w:p>
-      <w:pPr>
-        <w:ind w:left="360"/>
-        <w:rPr>
-          <w:lang w:val="fr-CH"/>
-        </w:rPr>
-      </w:pPr>
-      <w:bookmarkStart w:id="49" w:name="_Toc386474745"/>
-      <w:r>
-        <w:rPr>
-          <w:rStyle w:val="Heading2Char"/>
-          <w:lang w:val="fr-CH"/>
-        </w:rPr>
-        <w:t>Adversaire AI:</w:t>
-      </w:r>
-      <w:bookmarkEnd w:id="49"/>
-      <w:r>
-        <w:rPr>
-          <w:lang w:val="fr-CH"/>
-        </w:rPr>
-        <w:t xml:space="preserve"> </w:t>
-      </w:r>
-    </w:p>
-    <w:p>
-      <w:pPr>
-        <w:ind w:left="360"/>
-        <w:rPr>
-          <w:lang w:val="fr-CH"/>
-        </w:rPr>
-      </w:pPr>
-      <w:r>
-        <w:rPr>
-          <w:lang w:val="fr-CH"/>
-        </w:rPr>
-        <w:t>C’</w:t>
-      </w:r>
-      <w:r>
-        <w:rPr>
-          <w:lang w:val="fr-CH"/>
-        </w:rPr>
-        <w:t>est un adversaire non physique</w:t>
-      </w:r>
-      <w:r>
-        <w:rPr>
-          <w:lang w:val="fr-CH"/>
-        </w:rPr>
-        <w:t>.</w:t>
-      </w:r>
-    </w:p>
-    <w:p>
-      <w:pPr>
-        <w:ind w:left="1080"/>
-        <w:rPr>
-          <w:lang w:val="fr-CH"/>
-        </w:rPr>
-      </w:pPr>
-      <w:r>
-        <w:rPr>
-          <w:u w:val="single"/>
-          <w:lang w:val="fr-CH"/>
-        </w:rPr>
-        <w:t xml:space="preserve">Fonctions </w:t>
-      </w:r>
-      <w:r>
-        <w:rPr>
-          <w:u w:val="single"/>
-          <w:lang w:val="fr-CH"/>
-        </w:rPr>
-        <w:t>:</w:t>
-      </w:r>
-    </w:p>
-    <w:p>
-      <w:pPr>
-        <w:ind w:left="1800"/>
-        <w:rPr>
-          <w:lang w:val="fr-CH"/>
-        </w:rPr>
-      </w:pPr>
-      <w:r>
-        <w:rPr>
-          <w:lang w:val="fr-CH"/>
-        </w:rPr>
-        <w:t>I</w:t>
-      </w:r>
-      <w:r>
-        <w:rPr>
-          <w:lang w:val="fr-CH"/>
-        </w:rPr>
-        <w:t xml:space="preserve">l peut jouer à la bataille navale contre un utilisateur en mode </w:t>
-      </w:r>
-      <w:r>
-        <w:rPr>
-          <w:lang w:val="fr-CH"/>
-        </w:rPr>
-        <w:t xml:space="preserve">Humain </w:t>
-      </w:r>
-      <w:r>
-        <w:rPr>
-          <w:lang w:val="fr-CH"/>
-        </w:rPr>
-        <w:t>vs IA</w:t>
-      </w:r>
-    </w:p>
-    <w:p>
-      <w:pPr>
-        <w:ind w:left="360"/>
-        <w:rPr>
-          <w:lang w:val="fr-CH"/>
-        </w:rPr>
-      </w:pPr>
-      <w:bookmarkStart w:id="50" w:name="_Toc386474746"/>
-      <w:r>
-        <w:rPr>
-          <w:rStyle w:val="Heading2Char"/>
-          <w:lang w:val="fr-CH"/>
-        </w:rPr>
-        <w:t>Serveur Annonce:</w:t>
-      </w:r>
-      <w:bookmarkEnd w:id="50"/>
-      <w:r>
-        <w:rPr>
-          <w:lang w:val="fr-CH"/>
-        </w:rPr>
-        <w:t xml:space="preserve"> </w:t>
-      </w:r>
-    </w:p>
-    <w:p>
-      <w:pPr>
-        <w:ind w:left="360"/>
-        <w:rPr>
-          <w:lang w:val="fr-CH"/>
-        </w:rPr>
-      </w:pPr>
-      <w:r>
-        <w:rPr>
-          <w:lang w:val="fr-CH"/>
-        </w:rPr>
-        <w:t>L</w:t>
-      </w:r>
-      <w:r>
-        <w:rPr>
-          <w:lang w:val="fr-CH"/>
-        </w:rPr>
-        <w:t>e serveur s'annonce périodiquement sur le réseau local</w:t>
-      </w:r>
-      <w:r>
-        <w:rPr>
-          <w:lang w:val="fr-CH"/>
-        </w:rPr>
-        <w:t>.</w:t>
-      </w:r>
-    </w:p>
-    <w:p>
-      <w:pPr>
-        <w:ind w:left="1080"/>
-        <w:rPr>
-          <w:lang w:val="fr-CH"/>
-        </w:rPr>
-      </w:pPr>
-      <w:r>
-        <w:rPr>
-          <w:u w:val="single"/>
-          <w:lang w:val="fr-CH"/>
-        </w:rPr>
-        <w:t xml:space="preserve">Fonctions </w:t>
-      </w:r>
-      <w:r>
-        <w:rPr>
-          <w:u w:val="single"/>
-          <w:lang w:val="fr-CH"/>
-        </w:rPr>
-        <w:t>:</w:t>
-      </w:r>
-    </w:p>
-    <w:p>
-      <w:pPr>
-        <w:ind w:left="1800"/>
-        <w:rPr>
-          <w:lang w:val="fr-CH"/>
-        </w:rPr>
-      </w:pPr>
-      <w:r>
-        <w:rPr>
-          <w:lang w:val="fr-CH"/>
-        </w:rPr>
-        <w:t xml:space="preserve">Il va s’annoncer pour être aperçu dans </w:t>
-      </w:r>
-      <w:r>
-        <w:rPr>
-          <w:lang w:val="fr-CH"/>
-        </w:rPr>
-        <w:t>la liste de</w:t>
-      </w:r>
-      <w:r>
-        <w:rPr>
-          <w:lang w:val="fr-CH"/>
-        </w:rPr>
-        <w:t xml:space="preserve">s serveurs à disposition pour un </w:t>
-      </w:r>
-      <w:r>
-        <w:rPr>
-          <w:lang w:val="fr-CH"/>
-        </w:rPr>
-        <w:t>utilisateur</w:t>
-      </w:r>
-      <w:r>
-        <w:rPr>
-          <w:lang w:val="fr-CH"/>
-        </w:rPr>
-        <w:t>.</w:t>
-      </w:r>
-    </w:p>
-    <w:p>
-      <w:pPr>
-        <w:ind w:left="360"/>
-        <w:rPr>
-          <w:lang w:val="fr-CH"/>
-        </w:rPr>
-      </w:pPr>
-      <w:bookmarkStart w:id="51" w:name="_Toc386474747"/>
-      <w:r>
-        <w:rPr>
-          <w:rStyle w:val="Heading2Char"/>
-          <w:lang w:val="fr-CH"/>
-        </w:rPr>
-        <w:t>Serveur Jeu:</w:t>
-      </w:r>
-      <w:bookmarkEnd w:id="51"/>
-      <w:r>
-        <w:rPr>
-          <w:lang w:val="fr-CH"/>
-        </w:rPr>
-        <w:t xml:space="preserve"> </w:t>
-      </w:r>
-    </w:p>
-    <w:p>
-      <w:pPr>
-        <w:ind w:left="360"/>
-        <w:rPr>
-          <w:lang w:val="fr-CH"/>
-        </w:rPr>
-      </w:pPr>
-      <w:r>
-        <w:rPr>
-          <w:lang w:val="fr-CH"/>
-        </w:rPr>
-        <w:t>L</w:t>
-      </w:r>
-      <w:r>
-        <w:rPr>
-          <w:lang w:val="fr-CH"/>
-        </w:rPr>
-        <w:t>e serveur de jeu sera en interaction avec l'utilisateur</w:t>
-      </w:r>
-      <w:r>
-        <w:rPr>
-          <w:lang w:val="fr-CH"/>
-        </w:rPr>
-        <w:t>.</w:t>
-      </w:r>
-    </w:p>
-    <w:p>
-      <w:pPr>
-        <w:ind w:left="1080"/>
-        <w:rPr>
-          <w:lang w:val="fr-CH"/>
-        </w:rPr>
-      </w:pPr>
-      <w:r>
-        <w:rPr>
-          <w:u w:val="single"/>
-          <w:lang w:val="fr-CH"/>
-        </w:rPr>
-        <w:t xml:space="preserve">Fonctions </w:t>
-      </w:r>
-      <w:r>
-        <w:rPr>
-          <w:u w:val="single"/>
-          <w:lang w:val="fr-CH"/>
-        </w:rPr>
-        <w:t>:</w:t>
-      </w:r>
-    </w:p>
-    <w:p>
-      <w:pPr>
-        <w:ind w:left="1800"/>
-        <w:rPr>
-          <w:lang w:val="fr-CH"/>
-        </w:rPr>
-      </w:pPr>
-      <w:r>
-        <w:rPr>
-          <w:lang w:val="fr-CH"/>
-        </w:rPr>
-        <w:t>Il pourra héberger</w:t>
-      </w:r>
-      <w:r>
-        <w:rPr>
-          <w:lang w:val="fr-CH"/>
-        </w:rPr>
-        <w:t xml:space="preserve"> une partie de l'utilisateur pour que des utilisateurs puissent jouer</w:t>
-      </w:r>
-      <w:r>
-        <w:rPr>
-          <w:lang w:val="fr-CH"/>
-        </w:rPr>
-        <w:t>.</w:t>
-      </w:r>
-    </w:p>
-    <w:p>
-      <w:pPr>
-        <w:ind w:left="1800"/>
-        <w:rPr>
-          <w:lang w:val="fr-CH"/>
-        </w:rPr>
-      </w:pPr>
-    </w:p>
-    <w:p>
-      <w:pPr>
-        <w:ind w:left="360"/>
-        <w:rPr>
-          <w:lang w:val="fr-CH"/>
-        </w:rPr>
-      </w:pPr>
-      <w:bookmarkStart w:id="52" w:name="_Toc386474748"/>
+      <w:bookmarkStart w:id="50" w:name="_Toc386474748"/>
       <w:r>
         <w:rPr>
           <w:rStyle w:val="Heading2Char"/>
@@ -6260,7 +6204,7 @@
         <w:lastRenderedPageBreak/>
         <w:t>Serveur Stockage:</w:t>
       </w:r>
-      <w:bookmarkEnd w:id="52"/>
+      <w:bookmarkEnd w:id="50"/>
       <w:r>
         <w:rPr>
           <w:lang w:val="fr-CH"/>
@@ -6423,7 +6367,7 @@
           <w:lang w:val="fr-CH"/>
         </w:rPr>
       </w:pPr>
-      <w:bookmarkStart w:id="53" w:name="_Toc386474749"/>
+      <w:bookmarkStart w:id="51" w:name="_Toc386474749"/>
       <w:r>
         <w:rPr>
           <w:rStyle w:val="Heading2Char"/>
@@ -6431,7 +6375,7 @@
         </w:rPr>
         <w:t>Client Stockage:</w:t>
       </w:r>
-      <w:bookmarkEnd w:id="53"/>
+      <w:bookmarkEnd w:id="51"/>
       <w:r>
         <w:rPr>
           <w:lang w:val="fr-CH"/>
@@ -11317,10 +11261,10 @@
           <w:lang w:val="fr-CH"/>
         </w:rPr>
       </w:pPr>
-      <w:bookmarkStart w:id="54" w:name="_Toc386442250"/>
-      <w:bookmarkStart w:id="55" w:name="_Toc386442444"/>
-      <w:bookmarkStart w:id="56" w:name="_Toc386474750"/>
-      <w:bookmarkStart w:id="57" w:name="_Toc386485013"/>
+      <w:bookmarkStart w:id="52" w:name="_Toc386442250"/>
+      <w:bookmarkStart w:id="53" w:name="_Toc386442444"/>
+      <w:bookmarkStart w:id="54" w:name="_Toc386474750"/>
+      <w:bookmarkStart w:id="55" w:name="_Toc386485013"/>
       <w:r>
         <w:rPr>
           <w:lang w:val="fr-CH"/>
@@ -11335,16 +11279,16 @@
         </w:rPr>
         <w:t>Client/Serve</w:t>
       </w:r>
+      <w:bookmarkEnd w:id="52"/>
+      <w:bookmarkEnd w:id="53"/>
+      <w:r>
+        <w:rPr>
+          <w:lang w:val="fr-CH"/>
+        </w:rPr>
+        <w:t>ur</w:t>
+      </w:r>
       <w:bookmarkEnd w:id="54"/>
       <w:bookmarkEnd w:id="55"/>
-      <w:r>
-        <w:rPr>
-          <w:lang w:val="fr-CH"/>
-        </w:rPr>
-        <w:t>ur</w:t>
-      </w:r>
-      <w:bookmarkEnd w:id="56"/>
-      <w:bookmarkEnd w:id="57"/>
       <w:proofErr w:type="spellEnd"/>
     </w:p>
     <w:p>
@@ -11760,8 +11704,8 @@
       <w:pPr>
         <w:pStyle w:val="Title"/>
       </w:pPr>
-      <w:bookmarkStart w:id="58" w:name="_Toc386474751"/>
-      <w:bookmarkStart w:id="59" w:name="_Toc386485014"/>
+      <w:bookmarkStart w:id="56" w:name="_Toc386474751"/>
+      <w:bookmarkStart w:id="57" w:name="_Toc386485014"/>
       <w:proofErr w:type="spellStart"/>
       <w:r>
         <w:lastRenderedPageBreak/>
@@ -11775,8 +11719,8 @@
       <w:r>
         <w:t>domaine</w:t>
       </w:r>
-      <w:bookmarkEnd w:id="58"/>
-      <w:bookmarkEnd w:id="59"/>
+      <w:bookmarkEnd w:id="56"/>
+      <w:bookmarkEnd w:id="57"/>
       <w:proofErr w:type="spellEnd"/>
     </w:p>
     <w:p>
@@ -11850,8 +11794,8 @@
           <w:lang w:val="fr-CH"/>
         </w:rPr>
       </w:pPr>
-      <w:bookmarkStart w:id="60" w:name="_Toc386474752"/>
-      <w:bookmarkStart w:id="61" w:name="_Toc386485015"/>
+      <w:bookmarkStart w:id="58" w:name="_Toc386474752"/>
+      <w:bookmarkStart w:id="59" w:name="_Toc386485015"/>
       <w:r>
         <w:rPr>
           <w:lang w:val="fr-CH"/>
@@ -11859,170 +11803,170 @@
         <w:lastRenderedPageBreak/>
         <w:t>Base de données</w:t>
       </w:r>
+      <w:bookmarkEnd w:id="58"/>
+      <w:bookmarkEnd w:id="59"/>
+    </w:p>
+    <w:p>
+      <w:pPr>
+        <w:rPr>
+          <w:lang w:val="fr-CH"/>
+        </w:rPr>
+      </w:pPr>
+      <w:bookmarkStart w:id="60" w:name="_Toc386442253"/>
+      <w:bookmarkStart w:id="61" w:name="_Toc386442447"/>
+      <w:bookmarkStart w:id="62" w:name="_Toc386474753"/>
+      <w:r>
+        <w:rPr>
+          <w:lang w:val="fr-CH"/>
+        </w:rPr>
+        <w:t>L</w:t>
+      </w:r>
+      <w:r>
+        <w:rPr>
+          <w:lang w:val="fr-CH"/>
+        </w:rPr>
+        <w:t xml:space="preserve">a base de données </w:t>
+      </w:r>
+      <w:r>
+        <w:rPr>
+          <w:lang w:val="fr-CH"/>
+        </w:rPr>
+        <w:t xml:space="preserve">est stockée </w:t>
+      </w:r>
+      <w:r>
+        <w:rPr>
+          <w:lang w:val="fr-CH"/>
+        </w:rPr>
+        <w:t xml:space="preserve">en XML. </w:t>
+      </w:r>
+      <w:r>
+        <w:rPr>
+          <w:lang w:val="fr-CH"/>
+        </w:rPr>
+        <w:t>Les manipulations sur la base de données se fait avec des expressions</w:t>
+      </w:r>
+      <w:r>
+        <w:rPr>
+          <w:lang w:val="fr-CH"/>
+        </w:rPr>
+        <w:t xml:space="preserve"> </w:t>
+      </w:r>
+      <w:proofErr w:type="spellStart"/>
+      <w:r>
+        <w:rPr>
+          <w:lang w:val="fr-CH"/>
+        </w:rPr>
+        <w:t>XPath</w:t>
+      </w:r>
+      <w:proofErr w:type="spellEnd"/>
+      <w:r>
+        <w:rPr>
+          <w:lang w:val="fr-CH"/>
+        </w:rPr>
+        <w:t xml:space="preserve"> uniquement (pas de XML à la main) </w:t>
+      </w:r>
+      <w:r>
+        <w:rPr>
+          <w:lang w:val="fr-CH"/>
+        </w:rPr>
+        <w:t xml:space="preserve">et </w:t>
+      </w:r>
+      <w:r>
+        <w:rPr>
+          <w:lang w:val="fr-CH"/>
+        </w:rPr>
+        <w:t>avec la librairie Java standard uniquement</w:t>
+      </w:r>
+      <w:r>
+        <w:rPr>
+          <w:lang w:val="fr-CH"/>
+        </w:rPr>
+        <w:t>.</w:t>
+      </w:r>
+    </w:p>
+    <w:p>
+      <w:pPr>
+        <w:pStyle w:val="Heading1"/>
+        <w:rPr>
+          <w:lang w:val="fr-CH"/>
+        </w:rPr>
+      </w:pPr>
+      <w:bookmarkStart w:id="63" w:name="_Toc386485016"/>
+      <w:r>
+        <w:rPr>
+          <w:lang w:val="fr-CH"/>
+        </w:rPr>
+        <w:t>Objecti</w:t>
+      </w:r>
       <w:bookmarkEnd w:id="60"/>
       <w:bookmarkEnd w:id="61"/>
-    </w:p>
-    <w:p>
-      <w:pPr>
-        <w:rPr>
-          <w:lang w:val="fr-CH"/>
-        </w:rPr>
-      </w:pPr>
-      <w:bookmarkStart w:id="62" w:name="_Toc386442253"/>
-      <w:bookmarkStart w:id="63" w:name="_Toc386442447"/>
-      <w:bookmarkStart w:id="64" w:name="_Toc386474753"/>
-      <w:r>
-        <w:rPr>
-          <w:lang w:val="fr-CH"/>
-        </w:rPr>
-        <w:t>L</w:t>
-      </w:r>
-      <w:r>
-        <w:rPr>
-          <w:lang w:val="fr-CH"/>
-        </w:rPr>
-        <w:t xml:space="preserve">a base de données </w:t>
-      </w:r>
-      <w:r>
-        <w:rPr>
-          <w:lang w:val="fr-CH"/>
-        </w:rPr>
-        <w:t xml:space="preserve">est stockée </w:t>
-      </w:r>
-      <w:r>
-        <w:rPr>
-          <w:lang w:val="fr-CH"/>
-        </w:rPr>
-        <w:t xml:space="preserve">en XML. </w:t>
-      </w:r>
-      <w:r>
-        <w:rPr>
-          <w:lang w:val="fr-CH"/>
-        </w:rPr>
-        <w:t>Les manipulations sur la base de données se fait avec des expressions</w:t>
-      </w:r>
-      <w:r>
-        <w:rPr>
-          <w:lang w:val="fr-CH"/>
-        </w:rPr>
-        <w:t xml:space="preserve"> </w:t>
-      </w:r>
-      <w:proofErr w:type="spellStart"/>
-      <w:r>
-        <w:rPr>
-          <w:lang w:val="fr-CH"/>
-        </w:rPr>
-        <w:t>XPath</w:t>
-      </w:r>
-      <w:proofErr w:type="spellEnd"/>
-      <w:r>
-        <w:rPr>
-          <w:lang w:val="fr-CH"/>
-        </w:rPr>
-        <w:t xml:space="preserve"> uniquement (pas de XML à la main) </w:t>
-      </w:r>
-      <w:r>
-        <w:rPr>
-          <w:lang w:val="fr-CH"/>
-        </w:rPr>
-        <w:t xml:space="preserve">et </w:t>
-      </w:r>
-      <w:r>
-        <w:rPr>
-          <w:lang w:val="fr-CH"/>
-        </w:rPr>
-        <w:t>avec la librairie Java standard uniquement</w:t>
-      </w:r>
-      <w:r>
-        <w:rPr>
-          <w:lang w:val="fr-CH"/>
-        </w:rPr>
-        <w:t>.</w:t>
-      </w:r>
-    </w:p>
-    <w:p>
-      <w:pPr>
-        <w:pStyle w:val="Heading1"/>
-        <w:rPr>
-          <w:lang w:val="fr-CH"/>
-        </w:rPr>
-      </w:pPr>
-      <w:bookmarkStart w:id="65" w:name="_Toc386485016"/>
-      <w:r>
-        <w:rPr>
-          <w:lang w:val="fr-CH"/>
-        </w:rPr>
-        <w:t>Objecti</w:t>
+      <w:r>
+        <w:rPr>
+          <w:lang w:val="fr-CH"/>
+        </w:rPr>
+        <w:t>fs</w:t>
       </w:r>
       <w:bookmarkEnd w:id="62"/>
       <w:bookmarkEnd w:id="63"/>
-      <w:r>
-        <w:rPr>
-          <w:lang w:val="fr-CH"/>
-        </w:rPr>
-        <w:t>fs</w:t>
+    </w:p>
+    <w:p>
+      <w:pPr>
+        <w:rPr>
+          <w:lang w:val="fr-CH"/>
+        </w:rPr>
+      </w:pPr>
+      <w:r>
+        <w:rPr>
+          <w:lang w:val="fr-CH"/>
+        </w:rPr>
+        <w:t>L’objectif de la base de donnée</w:t>
+      </w:r>
+      <w:r>
+        <w:rPr>
+          <w:lang w:val="fr-CH"/>
+        </w:rPr>
+        <w:t>s</w:t>
+      </w:r>
+      <w:r>
+        <w:rPr>
+          <w:lang w:val="fr-CH"/>
+        </w:rPr>
+        <w:t xml:space="preserve"> est de pouvoir stocker les nom</w:t>
+      </w:r>
+      <w:r>
+        <w:rPr>
+          <w:lang w:val="fr-CH"/>
+        </w:rPr>
+        <w:t>s</w:t>
+      </w:r>
+      <w:r>
+        <w:rPr>
+          <w:lang w:val="fr-CH"/>
+        </w:rPr>
+        <w:t xml:space="preserve"> d’utilisateurs, les dernières configurations utilisées des serveurs et l’historique des parties.</w:t>
+      </w:r>
+      <w:r>
+        <w:rPr>
+          <w:lang w:val="fr-CH"/>
+        </w:rPr>
+        <w:t xml:space="preserve"> </w:t>
+      </w:r>
+    </w:p>
+    <w:p>
+      <w:pPr>
+        <w:pStyle w:val="Heading1"/>
+        <w:rPr>
+          <w:lang w:val="fr-CH"/>
+        </w:rPr>
+      </w:pPr>
+      <w:bookmarkStart w:id="64" w:name="_Toc386485017"/>
+      <w:r>
+        <w:rPr>
+          <w:lang w:val="fr-CH"/>
+        </w:rPr>
+        <w:t>Structure de la base de données</w:t>
       </w:r>
       <w:bookmarkEnd w:id="64"/>
-      <w:bookmarkEnd w:id="65"/>
-    </w:p>
-    <w:p>
-      <w:pPr>
-        <w:rPr>
-          <w:lang w:val="fr-CH"/>
-        </w:rPr>
-      </w:pPr>
-      <w:r>
-        <w:rPr>
-          <w:lang w:val="fr-CH"/>
-        </w:rPr>
-        <w:t>L’objectif de la base de donnée</w:t>
-      </w:r>
-      <w:r>
-        <w:rPr>
-          <w:lang w:val="fr-CH"/>
-        </w:rPr>
-        <w:t>s</w:t>
-      </w:r>
-      <w:r>
-        <w:rPr>
-          <w:lang w:val="fr-CH"/>
-        </w:rPr>
-        <w:t xml:space="preserve"> est de pouvoir stocker les nom</w:t>
-      </w:r>
-      <w:r>
-        <w:rPr>
-          <w:lang w:val="fr-CH"/>
-        </w:rPr>
-        <w:t>s</w:t>
-      </w:r>
-      <w:r>
-        <w:rPr>
-          <w:lang w:val="fr-CH"/>
-        </w:rPr>
-        <w:t xml:space="preserve"> d’utilisateurs, les dernières configurations utilisées des serveurs et l’historique des parties.</w:t>
-      </w:r>
-      <w:r>
-        <w:rPr>
-          <w:lang w:val="fr-CH"/>
-        </w:rPr>
-        <w:t xml:space="preserve"> </w:t>
-      </w:r>
-    </w:p>
-    <w:p>
-      <w:pPr>
-        <w:pStyle w:val="Heading1"/>
-        <w:rPr>
-          <w:lang w:val="fr-CH"/>
-        </w:rPr>
-      </w:pPr>
-      <w:bookmarkStart w:id="66" w:name="_Toc386485017"/>
-      <w:r>
-        <w:rPr>
-          <w:lang w:val="fr-CH"/>
-        </w:rPr>
-        <w:t>Structure de la base de données</w:t>
-      </w:r>
-      <w:bookmarkEnd w:id="66"/>
     </w:p>
     <w:p>
       <w:pPr>
@@ -13115,8 +13059,8 @@
           <w:lang w:val="fr-CH"/>
         </w:rPr>
       </w:pPr>
-      <w:bookmarkStart w:id="67" w:name="_Toc386474755"/>
-      <w:bookmarkStart w:id="68" w:name="_Toc386485018"/>
+      <w:bookmarkStart w:id="65" w:name="_Toc386474755"/>
+      <w:bookmarkStart w:id="66" w:name="_Toc386485018"/>
       <w:r>
         <w:rPr>
           <w:lang w:val="fr-CH"/>
@@ -13124,31 +13068,31 @@
         <w:lastRenderedPageBreak/>
         <w:t>Interfaces Utilisateurs</w:t>
       </w:r>
+      <w:bookmarkEnd w:id="65"/>
+      <w:bookmarkEnd w:id="66"/>
+    </w:p>
+    <w:p>
+      <w:pPr>
+        <w:pStyle w:val="Heading1"/>
+        <w:rPr>
+          <w:lang w:val="fr-CH"/>
+        </w:rPr>
+      </w:pPr>
+      <w:bookmarkStart w:id="67" w:name="_Toc386442256"/>
+      <w:bookmarkStart w:id="68" w:name="_Toc386442450"/>
+      <w:bookmarkStart w:id="69" w:name="_Toc386474756"/>
+      <w:bookmarkStart w:id="70" w:name="_Toc386485019"/>
+      <w:proofErr w:type="spellStart"/>
+      <w:r>
+        <w:rPr>
+          <w:lang w:val="fr-CH"/>
+        </w:rPr>
+        <w:t>UIHome</w:t>
+      </w:r>
       <w:bookmarkEnd w:id="67"/>
       <w:bookmarkEnd w:id="68"/>
-    </w:p>
-    <w:p>
-      <w:pPr>
-        <w:pStyle w:val="Heading1"/>
-        <w:rPr>
-          <w:lang w:val="fr-CH"/>
-        </w:rPr>
-      </w:pPr>
-      <w:bookmarkStart w:id="69" w:name="_Toc386442256"/>
-      <w:bookmarkStart w:id="70" w:name="_Toc386442450"/>
-      <w:bookmarkStart w:id="71" w:name="_Toc386474756"/>
-      <w:bookmarkStart w:id="72" w:name="_Toc386485019"/>
-      <w:proofErr w:type="spellStart"/>
-      <w:r>
-        <w:rPr>
-          <w:lang w:val="fr-CH"/>
-        </w:rPr>
-        <w:t>UIHome</w:t>
-      </w:r>
       <w:bookmarkEnd w:id="69"/>
       <w:bookmarkEnd w:id="70"/>
-      <w:bookmarkEnd w:id="71"/>
-      <w:bookmarkEnd w:id="72"/>
       <w:proofErr w:type="spellEnd"/>
     </w:p>
     <w:p>
@@ -13323,10 +13267,10 @@
           <w:lang w:val="fr-CH"/>
         </w:rPr>
       </w:pPr>
-      <w:bookmarkStart w:id="73" w:name="_Toc386442257"/>
-      <w:bookmarkStart w:id="74" w:name="_Toc386442451"/>
-      <w:bookmarkStart w:id="75" w:name="_Toc386474757"/>
-      <w:bookmarkStart w:id="76" w:name="_Toc386485020"/>
+      <w:bookmarkStart w:id="71" w:name="_Toc386442257"/>
+      <w:bookmarkStart w:id="72" w:name="_Toc386442451"/>
+      <w:bookmarkStart w:id="73" w:name="_Toc386474757"/>
+      <w:bookmarkStart w:id="74" w:name="_Toc386485020"/>
       <w:proofErr w:type="spellStart"/>
       <w:r>
         <w:rPr>
@@ -13335,10 +13279,10 @@
         <w:lastRenderedPageBreak/>
         <w:t>UIGameMain</w:t>
       </w:r>
+      <w:bookmarkEnd w:id="71"/>
+      <w:bookmarkEnd w:id="72"/>
       <w:bookmarkEnd w:id="73"/>
       <w:bookmarkEnd w:id="74"/>
-      <w:bookmarkEnd w:id="75"/>
-      <w:bookmarkEnd w:id="76"/>
       <w:proofErr w:type="spellEnd"/>
     </w:p>
     <w:p>
@@ -13382,7 +13326,7 @@
           <v:shape id="_x0000_i1025" type="#_x0000_t75" style="width:301.7pt;height:356.2pt" o:ole="">
             <v:imagedata r:id="rId15" o:title=""/>
           </v:shape>
-          <o:OLEObject Type="Embed" ProgID="Visio.Drawing.11" ShapeID="_x0000_i1025" DrawAspect="Content" ObjectID="_1460882422" r:id="rId16"/>
+          <o:OLEObject Type="Embed" ProgID="Visio.Drawing.11" ShapeID="_x0000_i1025" DrawAspect="Content" ObjectID="_1462092358" r:id="rId16"/>
         </w:object>
       </w:r>
     </w:p>
@@ -13627,10 +13571,10 @@
           <w:lang w:val="fr-CH"/>
         </w:rPr>
       </w:pPr>
-      <w:bookmarkStart w:id="77" w:name="_Toc386442258"/>
-      <w:bookmarkStart w:id="78" w:name="_Toc386442452"/>
-      <w:bookmarkStart w:id="79" w:name="_Toc386474758"/>
-      <w:bookmarkStart w:id="80" w:name="_Toc386485021"/>
+      <w:bookmarkStart w:id="75" w:name="_Toc386442258"/>
+      <w:bookmarkStart w:id="76" w:name="_Toc386442452"/>
+      <w:bookmarkStart w:id="77" w:name="_Toc386474758"/>
+      <w:bookmarkStart w:id="78" w:name="_Toc386485021"/>
       <w:proofErr w:type="spellStart"/>
       <w:r>
         <w:rPr>
@@ -13639,10 +13583,10 @@
         <w:lastRenderedPageBreak/>
         <w:t>UIServersListing</w:t>
       </w:r>
+      <w:bookmarkEnd w:id="75"/>
+      <w:bookmarkEnd w:id="76"/>
       <w:bookmarkEnd w:id="77"/>
       <w:bookmarkEnd w:id="78"/>
-      <w:bookmarkEnd w:id="79"/>
-      <w:bookmarkEnd w:id="80"/>
       <w:proofErr w:type="spellEnd"/>
     </w:p>
     <w:p>
@@ -13664,7 +13608,7 @@
           <v:shape id="_x0000_i1026" type="#_x0000_t75" style="width:247.05pt;height:138.65pt" o:ole="">
             <v:imagedata r:id="rId17" o:title=""/>
           </v:shape>
-          <o:OLEObject Type="Embed" ProgID="Visio.Drawing.11" ShapeID="_x0000_i1026" DrawAspect="Content" ObjectID="_1460882423" r:id="rId18"/>
+          <o:OLEObject Type="Embed" ProgID="Visio.Drawing.11" ShapeID="_x0000_i1026" DrawAspect="Content" ObjectID="_1462092359" r:id="rId18"/>
         </w:object>
       </w:r>
     </w:p>
@@ -13714,10 +13658,10 @@
           <w:lang w:val="fr-CH"/>
         </w:rPr>
       </w:pPr>
-      <w:bookmarkStart w:id="81" w:name="_Toc386442259"/>
-      <w:bookmarkStart w:id="82" w:name="_Toc386442453"/>
-      <w:bookmarkStart w:id="83" w:name="_Toc386474759"/>
-      <w:bookmarkStart w:id="84" w:name="_Toc386485022"/>
+      <w:bookmarkStart w:id="79" w:name="_Toc386442259"/>
+      <w:bookmarkStart w:id="80" w:name="_Toc386442453"/>
+      <w:bookmarkStart w:id="81" w:name="_Toc386474759"/>
+      <w:bookmarkStart w:id="82" w:name="_Toc386485022"/>
       <w:proofErr w:type="spellStart"/>
       <w:r>
         <w:rPr>
@@ -13725,10 +13669,10 @@
         </w:rPr>
         <w:t>UIAskPass</w:t>
       </w:r>
+      <w:bookmarkEnd w:id="79"/>
+      <w:bookmarkEnd w:id="80"/>
       <w:bookmarkEnd w:id="81"/>
       <w:bookmarkEnd w:id="82"/>
-      <w:bookmarkEnd w:id="83"/>
-      <w:bookmarkEnd w:id="84"/>
       <w:proofErr w:type="spellEnd"/>
     </w:p>
     <w:p>
@@ -13750,7 +13694,7 @@
           <v:shape id="_x0000_i1027" type="#_x0000_t75" style="width:305.25pt;height:84.5pt" o:ole="">
             <v:imagedata r:id="rId19" o:title=""/>
           </v:shape>
-          <o:OLEObject Type="Embed" ProgID="Visio.Drawing.11" ShapeID="_x0000_i1027" DrawAspect="Content" ObjectID="_1460882424" r:id="rId20"/>
+          <o:OLEObject Type="Embed" ProgID="Visio.Drawing.11" ShapeID="_x0000_i1027" DrawAspect="Content" ObjectID="_1462092360" r:id="rId20"/>
         </w:object>
       </w:r>
     </w:p>
@@ -13773,10 +13717,10 @@
           <w:lang w:val="fr-CH"/>
         </w:rPr>
       </w:pPr>
-      <w:bookmarkStart w:id="85" w:name="_Toc386442260"/>
-      <w:bookmarkStart w:id="86" w:name="_Toc386442454"/>
-      <w:bookmarkStart w:id="87" w:name="_Toc386474760"/>
-      <w:bookmarkStart w:id="88" w:name="_Toc386485023"/>
+      <w:bookmarkStart w:id="83" w:name="_Toc386442260"/>
+      <w:bookmarkStart w:id="84" w:name="_Toc386442454"/>
+      <w:bookmarkStart w:id="85" w:name="_Toc386474760"/>
+      <w:bookmarkStart w:id="86" w:name="_Toc386485023"/>
       <w:proofErr w:type="spellStart"/>
       <w:r>
         <w:rPr>
@@ -13784,10 +13728,10 @@
         </w:rPr>
         <w:t>UIWaitPlayers</w:t>
       </w:r>
+      <w:bookmarkEnd w:id="83"/>
+      <w:bookmarkEnd w:id="84"/>
       <w:bookmarkEnd w:id="85"/>
       <w:bookmarkEnd w:id="86"/>
-      <w:bookmarkEnd w:id="87"/>
-      <w:bookmarkEnd w:id="88"/>
       <w:proofErr w:type="spellEnd"/>
     </w:p>
     <w:p>
@@ -13809,7 +13753,7 @@
           <v:shape id="_x0000_i1028" type="#_x0000_t75" style="width:293.85pt;height:79.15pt" o:ole="">
             <v:imagedata r:id="rId21" o:title=""/>
           </v:shape>
-          <o:OLEObject Type="Embed" ProgID="Visio.Drawing.11" ShapeID="_x0000_i1028" DrawAspect="Content" ObjectID="_1460882425" r:id="rId22"/>
+          <o:OLEObject Type="Embed" ProgID="Visio.Drawing.11" ShapeID="_x0000_i1028" DrawAspect="Content" ObjectID="_1462092361" r:id="rId22"/>
         </w:object>
       </w:r>
     </w:p>
@@ -13822,10 +13766,10 @@
           <w:lang w:val="fr-CH"/>
         </w:rPr>
       </w:pPr>
-      <w:bookmarkStart w:id="89" w:name="_Toc386442261"/>
-      <w:bookmarkStart w:id="90" w:name="_Toc386442455"/>
-      <w:bookmarkStart w:id="91" w:name="_Toc386474761"/>
-      <w:bookmarkStart w:id="92" w:name="_Toc386485024"/>
+      <w:bookmarkStart w:id="87" w:name="_Toc386442261"/>
+      <w:bookmarkStart w:id="88" w:name="_Toc386442455"/>
+      <w:bookmarkStart w:id="89" w:name="_Toc386474761"/>
+      <w:bookmarkStart w:id="90" w:name="_Toc386485024"/>
       <w:proofErr w:type="spellStart"/>
       <w:r>
         <w:rPr>
@@ -13834,10 +13778,10 @@
         <w:lastRenderedPageBreak/>
         <w:t>UIManualConnect</w:t>
       </w:r>
+      <w:bookmarkEnd w:id="87"/>
+      <w:bookmarkEnd w:id="88"/>
       <w:bookmarkEnd w:id="89"/>
       <w:bookmarkEnd w:id="90"/>
-      <w:bookmarkEnd w:id="91"/>
-      <w:bookmarkEnd w:id="92"/>
       <w:proofErr w:type="spellEnd"/>
     </w:p>
     <w:p>
@@ -13859,7 +13803,7 @@
           <v:shape id="_x0000_i1029" type="#_x0000_t75" style="width:278.6pt;height:66.7pt" o:ole="">
             <v:imagedata r:id="rId23" o:title=""/>
           </v:shape>
-          <o:OLEObject Type="Embed" ProgID="Visio.Drawing.11" ShapeID="_x0000_i1029" DrawAspect="Content" ObjectID="_1460882426" r:id="rId24"/>
+          <o:OLEObject Type="Embed" ProgID="Visio.Drawing.11" ShapeID="_x0000_i1029" DrawAspect="Content" ObjectID="_1462092362" r:id="rId24"/>
         </w:object>
       </w:r>
     </w:p>
@@ -13870,10 +13814,10 @@
           <w:lang w:val="fr-CH"/>
         </w:rPr>
       </w:pPr>
-      <w:bookmarkStart w:id="93" w:name="_Toc386442262"/>
-      <w:bookmarkStart w:id="94" w:name="_Toc386442456"/>
-      <w:bookmarkStart w:id="95" w:name="_Toc386474762"/>
-      <w:bookmarkStart w:id="96" w:name="_Toc386485025"/>
+      <w:bookmarkStart w:id="91" w:name="_Toc386442262"/>
+      <w:bookmarkStart w:id="92" w:name="_Toc386442456"/>
+      <w:bookmarkStart w:id="93" w:name="_Toc386474762"/>
+      <w:bookmarkStart w:id="94" w:name="_Toc386485025"/>
       <w:proofErr w:type="spellStart"/>
       <w:r>
         <w:rPr>
@@ -13881,10 +13825,10 @@
         </w:rPr>
         <w:t>UIUsernameConf</w:t>
       </w:r>
+      <w:bookmarkEnd w:id="91"/>
+      <w:bookmarkEnd w:id="92"/>
       <w:bookmarkEnd w:id="93"/>
       <w:bookmarkEnd w:id="94"/>
-      <w:bookmarkEnd w:id="95"/>
-      <w:bookmarkEnd w:id="96"/>
       <w:proofErr w:type="spellEnd"/>
     </w:p>
     <w:p>
@@ -13906,7 +13850,7 @@
           <v:shape id="_x0000_i1030" type="#_x0000_t75" style="width:242.3pt;height:57.7pt" o:ole="">
             <v:imagedata r:id="rId25" o:title=""/>
           </v:shape>
-          <o:OLEObject Type="Embed" ProgID="Visio.Drawing.11" ShapeID="_x0000_i1030" DrawAspect="Content" ObjectID="_1460882427" r:id="rId26"/>
+          <o:OLEObject Type="Embed" ProgID="Visio.Drawing.11" ShapeID="_x0000_i1030" DrawAspect="Content" ObjectID="_1462092363" r:id="rId26"/>
         </w:object>
       </w:r>
     </w:p>
@@ -13917,10 +13861,10 @@
           <w:lang w:val="fr-CH"/>
         </w:rPr>
       </w:pPr>
-      <w:bookmarkStart w:id="97" w:name="_Toc386442263"/>
-      <w:bookmarkStart w:id="98" w:name="_Toc386442457"/>
-      <w:bookmarkStart w:id="99" w:name="_Toc386474763"/>
-      <w:bookmarkStart w:id="100" w:name="_Toc386485026"/>
+      <w:bookmarkStart w:id="95" w:name="_Toc386442263"/>
+      <w:bookmarkStart w:id="96" w:name="_Toc386442457"/>
+      <w:bookmarkStart w:id="97" w:name="_Toc386474763"/>
+      <w:bookmarkStart w:id="98" w:name="_Toc386485026"/>
       <w:proofErr w:type="spellStart"/>
       <w:r>
         <w:rPr>
@@ -13928,10 +13872,10 @@
         </w:rPr>
         <w:t>UIServerCreation</w:t>
       </w:r>
+      <w:bookmarkEnd w:id="95"/>
+      <w:bookmarkEnd w:id="96"/>
       <w:bookmarkEnd w:id="97"/>
       <w:bookmarkEnd w:id="98"/>
-      <w:bookmarkEnd w:id="99"/>
-      <w:bookmarkEnd w:id="100"/>
       <w:proofErr w:type="spellEnd"/>
     </w:p>
     <w:p>
@@ -13953,7 +13897,7 @@
           <v:shape id="_x0000_i1031" type="#_x0000_t75" style="width:147.6pt;height:108.35pt" o:ole="">
             <v:imagedata r:id="rId27" o:title=""/>
           </v:shape>
-          <o:OLEObject Type="Embed" ProgID="Visio.Drawing.11" ShapeID="_x0000_i1031" DrawAspect="Content" ObjectID="_1460882428" r:id="rId28"/>
+          <o:OLEObject Type="Embed" ProgID="Visio.Drawing.11" ShapeID="_x0000_i1031" DrawAspect="Content" ObjectID="_1462092364" r:id="rId28"/>
         </w:object>
       </w:r>
     </w:p>
@@ -13971,10 +13915,10 @@
           <w:lang w:val="fr-CH"/>
         </w:rPr>
       </w:pPr>
-      <w:bookmarkStart w:id="101" w:name="_Toc386442264"/>
-      <w:bookmarkStart w:id="102" w:name="_Toc386442458"/>
-      <w:bookmarkStart w:id="103" w:name="_Toc386474764"/>
-      <w:bookmarkStart w:id="104" w:name="_Toc386485027"/>
+      <w:bookmarkStart w:id="99" w:name="_Toc386442264"/>
+      <w:bookmarkStart w:id="100" w:name="_Toc386442458"/>
+      <w:bookmarkStart w:id="101" w:name="_Toc386474764"/>
+      <w:bookmarkStart w:id="102" w:name="_Toc386485027"/>
       <w:proofErr w:type="spellStart"/>
       <w:r>
         <w:rPr>
@@ -13983,10 +13927,10 @@
         <w:lastRenderedPageBreak/>
         <w:t>UIServerStats</w:t>
       </w:r>
+      <w:bookmarkEnd w:id="99"/>
+      <w:bookmarkEnd w:id="100"/>
       <w:bookmarkEnd w:id="101"/>
       <w:bookmarkEnd w:id="102"/>
-      <w:bookmarkEnd w:id="103"/>
-      <w:bookmarkEnd w:id="104"/>
       <w:proofErr w:type="spellEnd"/>
     </w:p>
     <w:p>
@@ -14018,7 +13962,7 @@
           <v:shape id="_x0000_i1032" type="#_x0000_t75" style="width:224.3pt;height:171.4pt" o:ole="">
             <v:imagedata r:id="rId29" o:title=""/>
           </v:shape>
-          <o:OLEObject Type="Embed" ProgID="Visio.Drawing.11" ShapeID="_x0000_i1032" DrawAspect="Content" ObjectID="_1460882429" r:id="rId30"/>
+          <o:OLEObject Type="Embed" ProgID="Visio.Drawing.11" ShapeID="_x0000_i1032" DrawAspect="Content" ObjectID="_1462092365" r:id="rId30"/>
         </w:object>
       </w:r>
     </w:p>
@@ -14045,10 +13989,10 @@
           <w:lang w:val="fr-CH"/>
         </w:rPr>
       </w:pPr>
-      <w:bookmarkStart w:id="105" w:name="_Toc386442265"/>
-      <w:bookmarkStart w:id="106" w:name="_Toc386442459"/>
-      <w:bookmarkStart w:id="107" w:name="_Toc386474765"/>
-      <w:bookmarkStart w:id="108" w:name="_Toc386485028"/>
+      <w:bookmarkStart w:id="103" w:name="_Toc386442265"/>
+      <w:bookmarkStart w:id="104" w:name="_Toc386442459"/>
+      <w:bookmarkStart w:id="105" w:name="_Toc386474765"/>
+      <w:bookmarkStart w:id="106" w:name="_Toc386485028"/>
       <w:r>
         <w:rPr>
           <w:lang w:val="fr-CH"/>
@@ -14062,10 +14006,10 @@
         </w:rPr>
         <w:t>ôles de l’équipe</w:t>
       </w:r>
+      <w:bookmarkEnd w:id="103"/>
+      <w:bookmarkEnd w:id="104"/>
       <w:bookmarkEnd w:id="105"/>
       <w:bookmarkEnd w:id="106"/>
-      <w:bookmarkEnd w:id="107"/>
-      <w:bookmarkEnd w:id="108"/>
     </w:p>
     <w:tbl>
       <w:tblPr>
@@ -15596,10 +15540,10 @@
           <w:lang w:val="fr-CH"/>
         </w:rPr>
       </w:pPr>
-      <w:bookmarkStart w:id="109" w:name="_Toc386442266"/>
-      <w:bookmarkStart w:id="110" w:name="_Toc386442460"/>
-      <w:bookmarkStart w:id="111" w:name="_Toc386474766"/>
-      <w:bookmarkStart w:id="112" w:name="_Toc386485029"/>
+      <w:bookmarkStart w:id="107" w:name="_Toc386442266"/>
+      <w:bookmarkStart w:id="108" w:name="_Toc386442460"/>
+      <w:bookmarkStart w:id="109" w:name="_Toc386474766"/>
+      <w:bookmarkStart w:id="110" w:name="_Toc386485029"/>
       <w:proofErr w:type="spellStart"/>
       <w:r>
         <w:rPr>
@@ -15608,10 +15552,10 @@
         <w:lastRenderedPageBreak/>
         <w:t>Iterations</w:t>
       </w:r>
+      <w:bookmarkEnd w:id="107"/>
+      <w:bookmarkEnd w:id="108"/>
       <w:bookmarkEnd w:id="109"/>
       <w:bookmarkEnd w:id="110"/>
-      <w:bookmarkEnd w:id="111"/>
-      <w:bookmarkEnd w:id="112"/>
       <w:proofErr w:type="spellEnd"/>
     </w:p>
     <w:p>
@@ -17728,6 +17672,9 @@
             <w:pPr>
               <w:jc w:val="center"/>
             </w:pPr>
+            <w:r>
+              <w:t>10</w:t>
+            </w:r>
           </w:p>
         </w:tc>
       </w:tr>
@@ -17890,6 +17837,12 @@
                 <w:lang w:val="fr-CH"/>
               </w:rPr>
             </w:pPr>
+            <w:r>
+              <w:rPr>
+                <w:lang w:val="fr-CH"/>
+              </w:rPr>
+              <w:t>5</w:t>
+            </w:r>
           </w:p>
         </w:tc>
       </w:tr>
@@ -18057,6 +18010,12 @@
                 <w:lang w:val="fr-CH"/>
               </w:rPr>
             </w:pPr>
+            <w:r>
+              <w:rPr>
+                <w:lang w:val="fr-CH"/>
+              </w:rPr>
+              <w:t>5</w:t>
+            </w:r>
           </w:p>
         </w:tc>
       </w:tr>
@@ -18251,6 +18210,12 @@
                 <w:lang w:val="fr-CH"/>
               </w:rPr>
             </w:pPr>
+            <w:r>
+              <w:rPr>
+                <w:lang w:val="fr-CH"/>
+              </w:rPr>
+              <w:t>5</w:t>
+            </w:r>
           </w:p>
         </w:tc>
       </w:tr>
@@ -18458,6 +18423,12 @@
                 <w:lang w:val="fr-CH"/>
               </w:rPr>
             </w:pPr>
+            <w:r>
+              <w:rPr>
+                <w:lang w:val="fr-CH"/>
+              </w:rPr>
+              <w:t>5</w:t>
+            </w:r>
           </w:p>
         </w:tc>
       </w:tr>
@@ -19698,7 +19669,15 @@
               <w:rPr>
                 <w:lang w:val="fr-CH"/>
               </w:rPr>
-              <w:t>s. Elle commence par tirer en haut à gauche, puis elle descend en diagonale jusqu’à en bas à droite et ensuite, elle recommence avec la diagonale qui commence en haut à droite pour finir en bas à gauche. Nous pouvons voir que les tirs arrivent correctement et dans le bon ordre.</w:t>
+              <w:t>s. El</w:t>
+            </w:r>
+            <w:bookmarkStart w:id="111" w:name="_GoBack"/>
+            <w:bookmarkEnd w:id="111"/>
+            <w:r>
+              <w:rPr>
+                <w:lang w:val="fr-CH"/>
+              </w:rPr>
+              <w:t>le commence par tirer en haut à gauche, puis elle descend en diagonale jusqu’à en bas à droite et ensuite, elle recommence avec la diagonale qui commence en haut à droite pour finir en bas à gauche. Nous pouvons voir que les tirs arrivent correctement et dans le bon ordre.</w:t>
             </w:r>
           </w:p>
         </w:tc>
@@ -20437,7 +20416,13 @@
         <w:rPr>
           <w:lang w:val="fr-CH"/>
         </w:rPr>
-        <w:t xml:space="preserve"> des planifications</w:t>
+        <w:t xml:space="preserve"> </w:t>
+      </w:r>
+      <w:r>
+        <w:rPr>
+          <w:lang w:val="fr-CH"/>
+        </w:rPr>
+        <w:t>du plan d’itération</w:t>
       </w:r>
       <w:r>
         <w:rPr>
@@ -20445,6 +20430,676 @@
         </w:rPr>
         <w:t> :</w:t>
       </w:r>
+    </w:p>
+    <w:p>
+      <w:pPr>
+        <w:rPr>
+          <w:lang w:val="fr-CH"/>
+        </w:rPr>
+      </w:pPr>
+      <w:r>
+        <w:rPr>
+          <w:lang w:val="fr-CH"/>
+        </w:rPr>
+        <w:t>Cette section détaille les modifications apportées à l’issue de chaque itération.</w:t>
+      </w:r>
+    </w:p>
+    <w:p>
+      <w:pPr>
+        <w:pStyle w:val="Heading2"/>
+        <w:rPr>
+          <w:lang w:val="fr-CH"/>
+        </w:rPr>
+      </w:pPr>
+      <w:r>
+        <w:rPr>
+          <w:lang w:val="fr-CH"/>
+        </w:rPr>
+        <w:t>Itération 1</w:t>
+      </w:r>
+      <w:r>
+        <w:rPr>
+          <w:lang w:val="fr-CH"/>
+        </w:rPr>
+        <w:t> : 29 Avril - 5 Mai 2014</w:t>
+      </w:r>
+    </w:p>
+    <w:p>
+      <w:pPr>
+        <w:rPr>
+          <w:lang w:val="fr-CH"/>
+        </w:rPr>
+      </w:pPr>
+      <w:r>
+        <w:rPr>
+          <w:lang w:val="fr-CH"/>
+        </w:rPr>
+        <w:t>Tout OK, sauf tâche 1 :</w:t>
+      </w:r>
+    </w:p>
+    <w:p>
+      <w:pPr>
+        <w:pStyle w:val="ListParagraph"/>
+        <w:numPr>
+          <w:ilvl w:val="0"/>
+          <w:numId w:val="27"/>
+        </w:numPr>
+        <w:rPr>
+          <w:lang w:val="fr-CH"/>
+        </w:rPr>
+      </w:pPr>
+      <w:r>
+        <w:rPr>
+          <w:lang w:val="fr-CH"/>
+        </w:rPr>
+        <w:t xml:space="preserve">Tâche </w:t>
+      </w:r>
+      <w:r>
+        <w:rPr>
+          <w:lang w:val="fr-CH"/>
+        </w:rPr>
+        <w:t>1</w:t>
+      </w:r>
+    </w:p>
+    <w:p>
+      <w:pPr>
+        <w:pStyle w:val="ListParagraph"/>
+        <w:numPr>
+          <w:ilvl w:val="1"/>
+          <w:numId w:val="27"/>
+        </w:numPr>
+        <w:rPr>
+          <w:lang w:val="fr-CH"/>
+        </w:rPr>
+      </w:pPr>
+      <w:r>
+        <w:rPr>
+          <w:lang w:val="fr-CH"/>
+        </w:rPr>
+        <w:t>Non réalisé</w:t>
+      </w:r>
+      <w:r>
+        <w:rPr>
+          <w:lang w:val="fr-CH"/>
+        </w:rPr>
+        <w:t> :</w:t>
+      </w:r>
+    </w:p>
+    <w:p>
+      <w:pPr>
+        <w:pStyle w:val="ListParagraph"/>
+        <w:numPr>
+          <w:ilvl w:val="1"/>
+          <w:numId w:val="27"/>
+        </w:numPr>
+        <w:rPr>
+          <w:lang w:val="fr-CH"/>
+        </w:rPr>
+      </w:pPr>
+      <w:r>
+        <w:rPr>
+          <w:lang w:val="fr-CH"/>
+        </w:rPr>
+        <w:t>Raison</w:t>
+      </w:r>
+      <w:r>
+        <w:rPr>
+          <w:lang w:val="fr-CH"/>
+        </w:rPr>
+        <w:t> :</w:t>
+      </w:r>
+    </w:p>
+    <w:p>
+      <w:pPr>
+        <w:pStyle w:val="ListParagraph"/>
+        <w:numPr>
+          <w:ilvl w:val="0"/>
+          <w:numId w:val="27"/>
+        </w:numPr>
+        <w:rPr>
+          <w:lang w:val="fr-CH"/>
+        </w:rPr>
+      </w:pPr>
+      <w:r>
+        <w:rPr>
+          <w:lang w:val="fr-CH"/>
+        </w:rPr>
+        <w:t>Tâche 2</w:t>
+      </w:r>
+      <w:r>
+        <w:rPr>
+          <w:lang w:val="fr-CH"/>
+        </w:rPr>
+        <w:t> : OK</w:t>
+      </w:r>
+    </w:p>
+    <w:p>
+      <w:pPr>
+        <w:pStyle w:val="ListParagraph"/>
+        <w:numPr>
+          <w:ilvl w:val="0"/>
+          <w:numId w:val="27"/>
+        </w:numPr>
+        <w:rPr>
+          <w:lang w:val="fr-CH"/>
+        </w:rPr>
+      </w:pPr>
+      <w:proofErr w:type="spellStart"/>
+      <w:r>
+        <w:rPr>
+          <w:lang w:val="fr-CH"/>
+        </w:rPr>
+        <w:t>Replanification</w:t>
+      </w:r>
+      <w:proofErr w:type="spellEnd"/>
+      <w:r>
+        <w:rPr>
+          <w:lang w:val="fr-CH"/>
+        </w:rPr>
+        <w:t xml:space="preserve"> : </w:t>
+      </w:r>
+    </w:p>
+    <w:p>
+      <w:pPr>
+        <w:pStyle w:val="ListParagraph"/>
+        <w:numPr>
+          <w:ilvl w:val="1"/>
+          <w:numId w:val="27"/>
+        </w:numPr>
+        <w:rPr>
+          <w:lang w:val="fr-CH"/>
+        </w:rPr>
+      </w:pPr>
+      <w:r>
+        <w:rPr>
+          <w:lang w:val="fr-CH"/>
+        </w:rPr>
+        <w:t xml:space="preserve">Rattrapage de la tâche dans l’itération 2 </w:t>
+      </w:r>
+    </w:p>
+    <w:p>
+      <w:pPr>
+        <w:pStyle w:val="Heading2"/>
+        <w:rPr>
+          <w:lang w:val="fr-CH"/>
+        </w:rPr>
+      </w:pPr>
+      <w:r>
+        <w:rPr>
+          <w:lang w:val="fr-CH"/>
+        </w:rPr>
+        <w:t>Itération 2</w:t>
+      </w:r>
+      <w:r>
+        <w:rPr>
+          <w:lang w:val="fr-CH"/>
+        </w:rPr>
+        <w:t xml:space="preserve"> : </w:t>
+      </w:r>
+      <w:r>
+        <w:rPr>
+          <w:lang w:val="fr-CH"/>
+        </w:rPr>
+        <w:t>6</w:t>
+      </w:r>
+      <w:r>
+        <w:rPr>
+          <w:lang w:val="fr-CH"/>
+        </w:rPr>
+        <w:t xml:space="preserve"> </w:t>
+      </w:r>
+      <w:r>
+        <w:rPr>
+          <w:lang w:val="fr-CH"/>
+        </w:rPr>
+        <w:t>Mai</w:t>
+      </w:r>
+      <w:r>
+        <w:rPr>
+          <w:lang w:val="fr-CH"/>
+        </w:rPr>
+        <w:t xml:space="preserve"> - </w:t>
+      </w:r>
+      <w:r>
+        <w:rPr>
+          <w:lang w:val="fr-CH"/>
+        </w:rPr>
+        <w:t>12</w:t>
+      </w:r>
+      <w:r>
+        <w:rPr>
+          <w:lang w:val="fr-CH"/>
+        </w:rPr>
+        <w:t xml:space="preserve"> Mai 2014</w:t>
+      </w:r>
+    </w:p>
+    <w:p>
+      <w:pPr>
+        <w:rPr>
+          <w:lang w:val="fr-CH"/>
+        </w:rPr>
+      </w:pPr>
+    </w:p>
+    <w:p>
+      <w:pPr>
+        <w:pStyle w:val="Heading2"/>
+        <w:rPr>
+          <w:lang w:val="fr-CH"/>
+        </w:rPr>
+      </w:pPr>
+      <w:r>
+        <w:rPr>
+          <w:lang w:val="fr-CH"/>
+        </w:rPr>
+        <w:t>Itération 3</w:t>
+      </w:r>
+      <w:r>
+        <w:rPr>
+          <w:lang w:val="fr-CH"/>
+        </w:rPr>
+        <w:t xml:space="preserve"> : </w:t>
+      </w:r>
+      <w:r>
+        <w:rPr>
+          <w:lang w:val="fr-CH"/>
+        </w:rPr>
+        <w:t>13</w:t>
+      </w:r>
+      <w:r>
+        <w:rPr>
+          <w:lang w:val="fr-CH"/>
+        </w:rPr>
+        <w:t xml:space="preserve"> </w:t>
+      </w:r>
+      <w:r>
+        <w:rPr>
+          <w:lang w:val="fr-CH"/>
+        </w:rPr>
+        <w:t>Mai</w:t>
+      </w:r>
+      <w:r>
+        <w:rPr>
+          <w:lang w:val="fr-CH"/>
+        </w:rPr>
+        <w:t xml:space="preserve"> - </w:t>
+      </w:r>
+      <w:r>
+        <w:rPr>
+          <w:lang w:val="fr-CH"/>
+        </w:rPr>
+        <w:t>19</w:t>
+      </w:r>
+      <w:r>
+        <w:rPr>
+          <w:lang w:val="fr-CH"/>
+        </w:rPr>
+        <w:t xml:space="preserve"> Mai 2014</w:t>
+      </w:r>
+    </w:p>
+    <w:p>
+      <w:pPr>
+        <w:rPr>
+          <w:lang w:val="fr-CH"/>
+        </w:rPr>
+      </w:pPr>
+    </w:p>
+    <w:p>
+      <w:pPr>
+        <w:pStyle w:val="Heading2"/>
+        <w:rPr>
+          <w:lang w:val="fr-CH"/>
+        </w:rPr>
+      </w:pPr>
+      <w:r>
+        <w:rPr>
+          <w:lang w:val="fr-CH"/>
+        </w:rPr>
+        <w:t>Itération 4</w:t>
+      </w:r>
+      <w:r>
+        <w:rPr>
+          <w:lang w:val="fr-CH"/>
+        </w:rPr>
+        <w:t xml:space="preserve"> : </w:t>
+      </w:r>
+      <w:r>
+        <w:rPr>
+          <w:lang w:val="fr-CH"/>
+        </w:rPr>
+        <w:t>20</w:t>
+      </w:r>
+      <w:r>
+        <w:rPr>
+          <w:lang w:val="fr-CH"/>
+        </w:rPr>
+        <w:t xml:space="preserve"> </w:t>
+      </w:r>
+      <w:r>
+        <w:rPr>
+          <w:lang w:val="fr-CH"/>
+        </w:rPr>
+        <w:t>Mai</w:t>
+      </w:r>
+      <w:r>
+        <w:rPr>
+          <w:lang w:val="fr-CH"/>
+        </w:rPr>
+        <w:t xml:space="preserve"> - </w:t>
+      </w:r>
+      <w:r>
+        <w:rPr>
+          <w:lang w:val="fr-CH"/>
+        </w:rPr>
+        <w:t>26</w:t>
+      </w:r>
+      <w:r>
+        <w:rPr>
+          <w:lang w:val="fr-CH"/>
+        </w:rPr>
+        <w:t xml:space="preserve"> Mai 2014</w:t>
+      </w:r>
+    </w:p>
+    <w:p>
+      <w:pPr>
+        <w:rPr>
+          <w:lang w:val="fr-CH"/>
+        </w:rPr>
+      </w:pPr>
+    </w:p>
+    <w:p>
+      <w:pPr>
+        <w:pStyle w:val="Heading2"/>
+        <w:rPr>
+          <w:lang w:val="fr-CH"/>
+        </w:rPr>
+      </w:pPr>
+      <w:r>
+        <w:rPr>
+          <w:lang w:val="fr-CH"/>
+        </w:rPr>
+        <w:t>Itération 5</w:t>
+      </w:r>
+      <w:r>
+        <w:rPr>
+          <w:lang w:val="fr-CH"/>
+        </w:rPr>
+        <w:t xml:space="preserve"> : </w:t>
+      </w:r>
+      <w:r>
+        <w:rPr>
+          <w:lang w:val="fr-CH"/>
+        </w:rPr>
+        <w:t>27</w:t>
+      </w:r>
+      <w:r>
+        <w:rPr>
+          <w:lang w:val="fr-CH"/>
+        </w:rPr>
+        <w:t xml:space="preserve"> </w:t>
+      </w:r>
+      <w:r>
+        <w:rPr>
+          <w:lang w:val="fr-CH"/>
+        </w:rPr>
+        <w:t>Mai</w:t>
+      </w:r>
+      <w:r>
+        <w:rPr>
+          <w:lang w:val="fr-CH"/>
+        </w:rPr>
+        <w:t xml:space="preserve"> - </w:t>
+      </w:r>
+      <w:r>
+        <w:rPr>
+          <w:lang w:val="fr-CH"/>
+        </w:rPr>
+        <w:t>2</w:t>
+      </w:r>
+      <w:r>
+        <w:rPr>
+          <w:lang w:val="fr-CH"/>
+        </w:rPr>
+        <w:t xml:space="preserve"> </w:t>
+      </w:r>
+      <w:r>
+        <w:rPr>
+          <w:lang w:val="fr-CH"/>
+        </w:rPr>
+        <w:t>Juin</w:t>
+      </w:r>
+      <w:r>
+        <w:rPr>
+          <w:lang w:val="fr-CH"/>
+        </w:rPr>
+        <w:t xml:space="preserve"> 2014</w:t>
+      </w:r>
+    </w:p>
+    <w:p>
+      <w:pPr>
+        <w:rPr>
+          <w:lang w:val="fr-CH"/>
+        </w:rPr>
+      </w:pPr>
+    </w:p>
+    <w:p>
+      <w:pPr>
+        <w:pStyle w:val="Heading2"/>
+        <w:rPr>
+          <w:lang w:val="fr-CH"/>
+        </w:rPr>
+      </w:pPr>
+      <w:r>
+        <w:rPr>
+          <w:lang w:val="fr-CH"/>
+        </w:rPr>
+        <w:t>Itération 6</w:t>
+      </w:r>
+      <w:r>
+        <w:rPr>
+          <w:lang w:val="fr-CH"/>
+        </w:rPr>
+        <w:t xml:space="preserve"> : </w:t>
+      </w:r>
+      <w:r>
+        <w:rPr>
+          <w:lang w:val="fr-CH"/>
+        </w:rPr>
+        <w:t>3</w:t>
+      </w:r>
+      <w:r>
+        <w:rPr>
+          <w:lang w:val="fr-CH"/>
+        </w:rPr>
+        <w:t xml:space="preserve"> </w:t>
+      </w:r>
+      <w:r>
+        <w:rPr>
+          <w:lang w:val="fr-CH"/>
+        </w:rPr>
+        <w:t>Juin</w:t>
+      </w:r>
+      <w:r>
+        <w:rPr>
+          <w:lang w:val="fr-CH"/>
+        </w:rPr>
+        <w:t xml:space="preserve"> - </w:t>
+      </w:r>
+      <w:r>
+        <w:rPr>
+          <w:lang w:val="fr-CH"/>
+        </w:rPr>
+        <w:t>9</w:t>
+      </w:r>
+      <w:r>
+        <w:rPr>
+          <w:lang w:val="fr-CH"/>
+        </w:rPr>
+        <w:t xml:space="preserve"> </w:t>
+      </w:r>
+      <w:r>
+        <w:rPr>
+          <w:lang w:val="fr-CH"/>
+        </w:rPr>
+        <w:t>Juin</w:t>
+      </w:r>
+      <w:r>
+        <w:rPr>
+          <w:lang w:val="fr-CH"/>
+        </w:rPr>
+        <w:t xml:space="preserve"> 2014</w:t>
+      </w:r>
+    </w:p>
+    <w:p>
+      <w:pPr>
+        <w:rPr>
+          <w:lang w:val="fr-CH"/>
+        </w:rPr>
+      </w:pPr>
+    </w:p>
+    <w:p>
+      <w:pPr>
+        <w:pStyle w:val="Heading2"/>
+        <w:rPr>
+          <w:lang w:val="fr-CH"/>
+        </w:rPr>
+      </w:pPr>
+      <w:r>
+        <w:rPr>
+          <w:lang w:val="fr-CH"/>
+        </w:rPr>
+        <w:t>Itération 7</w:t>
+      </w:r>
+      <w:r>
+        <w:rPr>
+          <w:lang w:val="fr-CH"/>
+        </w:rPr>
+        <w:t xml:space="preserve"> : </w:t>
+      </w:r>
+      <w:r>
+        <w:rPr>
+          <w:lang w:val="fr-CH"/>
+        </w:rPr>
+        <w:t>10 Juin</w:t>
+      </w:r>
+      <w:r>
+        <w:rPr>
+          <w:lang w:val="fr-CH"/>
+        </w:rPr>
+        <w:t xml:space="preserve"> - </w:t>
+      </w:r>
+      <w:r>
+        <w:rPr>
+          <w:lang w:val="fr-CH"/>
+        </w:rPr>
+        <w:t>16</w:t>
+      </w:r>
+      <w:r>
+        <w:rPr>
+          <w:lang w:val="fr-CH"/>
+        </w:rPr>
+        <w:t xml:space="preserve"> </w:t>
+      </w:r>
+      <w:r>
+        <w:rPr>
+          <w:lang w:val="fr-CH"/>
+        </w:rPr>
+        <w:t>Juin</w:t>
+      </w:r>
+      <w:r>
+        <w:rPr>
+          <w:lang w:val="fr-CH"/>
+        </w:rPr>
+        <w:t xml:space="preserve"> 2014</w:t>
+      </w:r>
+    </w:p>
+    <w:p>
+      <w:pPr>
+        <w:rPr>
+          <w:lang w:val="fr-CH"/>
+        </w:rPr>
+      </w:pPr>
+    </w:p>
+    <w:p>
+      <w:pPr>
+        <w:pStyle w:val="Heading2"/>
+        <w:rPr>
+          <w:lang w:val="fr-CH"/>
+        </w:rPr>
+      </w:pPr>
+      <w:r>
+        <w:rPr>
+          <w:lang w:val="fr-CH"/>
+        </w:rPr>
+        <w:t>Itération 8</w:t>
+      </w:r>
+      <w:r>
+        <w:rPr>
+          <w:lang w:val="fr-CH"/>
+        </w:rPr>
+        <w:t xml:space="preserve"> : </w:t>
+      </w:r>
+      <w:r>
+        <w:rPr>
+          <w:lang w:val="fr-CH"/>
+        </w:rPr>
+        <w:t>17</w:t>
+      </w:r>
+      <w:r>
+        <w:rPr>
+          <w:lang w:val="fr-CH"/>
+        </w:rPr>
+        <w:t xml:space="preserve"> </w:t>
+      </w:r>
+      <w:r>
+        <w:rPr>
+          <w:lang w:val="fr-CH"/>
+        </w:rPr>
+        <w:t>Juin</w:t>
+      </w:r>
+      <w:r>
+        <w:rPr>
+          <w:lang w:val="fr-CH"/>
+        </w:rPr>
+        <w:t xml:space="preserve"> - </w:t>
+      </w:r>
+      <w:r>
+        <w:rPr>
+          <w:lang w:val="fr-CH"/>
+        </w:rPr>
+        <w:t>24</w:t>
+      </w:r>
+      <w:r>
+        <w:rPr>
+          <w:lang w:val="fr-CH"/>
+        </w:rPr>
+        <w:t xml:space="preserve"> </w:t>
+      </w:r>
+      <w:r>
+        <w:rPr>
+          <w:lang w:val="fr-CH"/>
+        </w:rPr>
+        <w:t>Juin</w:t>
+      </w:r>
+      <w:r>
+        <w:rPr>
+          <w:lang w:val="fr-CH"/>
+        </w:rPr>
+        <w:t xml:space="preserve"> 2014</w:t>
+      </w:r>
+    </w:p>
+    <w:p>
+      <w:pPr>
+        <w:rPr>
+          <w:lang w:val="fr-CH"/>
+        </w:rPr>
+      </w:pPr>
+    </w:p>
+    <w:p>
+      <w:pPr>
+        <w:rPr>
+          <w:lang w:val="fr-CH"/>
+        </w:rPr>
+      </w:pPr>
     </w:p>
     <w:p>
       <w:pPr>
@@ -20652,6 +21307,7 @@
               <w:rPr>
                 <w:lang w:val="fr-CH"/>
               </w:rPr>
+              <w:lastRenderedPageBreak/>
               <w:t>3</w:t>
             </w:r>
           </w:p>
@@ -21139,7 +21795,7 @@
         <w:noProof/>
         <w:lang w:val="fr-CH"/>
       </w:rPr>
-      <w:t>1</w:t>
+      <w:t>30</w:t>
     </w:r>
     <w:r>
       <w:rPr>
@@ -21199,7 +21855,6 @@
       <w:dataBinding w:prefixMappings="xmlns:ns0='http://schemas.openxmlformats.org/package/2006/metadata/core-properties' xmlns:ns1='http://purl.org/dc/elements/1.1/'" w:xpath="/ns0:coreProperties[1]/ns1:title[1]" w:storeItemID="{6C3C8BC8-F283-45AE-878A-BAB7291924A1}"/>
       <w:text/>
     </w:sdtPr>
-    <w:sdtEndPr/>
     <w:sdtContent>
       <w:p>
         <w:pPr>
@@ -22588,6 +23243,119 @@
     </w:lvl>
   </w:abstractNum>
   <w:abstractNum w:abstractNumId="15">
+    <w:nsid w:val="525C486B"/>
+    <w:multiLevelType w:val="hybridMultilevel"/>
+    <w:tmpl w:val="CC02E236"/>
+    <w:lvl w:ilvl="0" w:tplc="100C0001">
+      <w:start w:val="1"/>
+      <w:numFmt w:val="bullet"/>
+      <w:lvlText w:val=""/>
+      <w:lvlJc w:val="left"/>
+      <w:pPr>
+        <w:ind w:left="720" w:hanging="360"/>
+      </w:pPr>
+      <w:rPr>
+        <w:rFonts w:ascii="Symbol" w:hAnsi="Symbol" w:hint="default"/>
+      </w:rPr>
+    </w:lvl>
+    <w:lvl w:ilvl="1" w:tplc="100C0003">
+      <w:start w:val="1"/>
+      <w:numFmt w:val="bullet"/>
+      <w:lvlText w:val="o"/>
+      <w:lvlJc w:val="left"/>
+      <w:pPr>
+        <w:ind w:left="1440" w:hanging="360"/>
+      </w:pPr>
+      <w:rPr>
+        <w:rFonts w:ascii="Courier New" w:hAnsi="Courier New" w:cs="Courier New" w:hint="default"/>
+      </w:rPr>
+    </w:lvl>
+    <w:lvl w:ilvl="2" w:tplc="100C0005" w:tentative="1">
+      <w:start w:val="1"/>
+      <w:numFmt w:val="bullet"/>
+      <w:lvlText w:val=""/>
+      <w:lvlJc w:val="left"/>
+      <w:pPr>
+        <w:ind w:left="2160" w:hanging="360"/>
+      </w:pPr>
+      <w:rPr>
+        <w:rFonts w:ascii="Wingdings" w:hAnsi="Wingdings" w:hint="default"/>
+      </w:rPr>
+    </w:lvl>
+    <w:lvl w:ilvl="3" w:tplc="100C0001" w:tentative="1">
+      <w:start w:val="1"/>
+      <w:numFmt w:val="bullet"/>
+      <w:lvlText w:val=""/>
+      <w:lvlJc w:val="left"/>
+      <w:pPr>
+        <w:ind w:left="2880" w:hanging="360"/>
+      </w:pPr>
+      <w:rPr>
+        <w:rFonts w:ascii="Symbol" w:hAnsi="Symbol" w:hint="default"/>
+      </w:rPr>
+    </w:lvl>
+    <w:lvl w:ilvl="4" w:tplc="100C0003" w:tentative="1">
+      <w:start w:val="1"/>
+      <w:numFmt w:val="bullet"/>
+      <w:lvlText w:val="o"/>
+      <w:lvlJc w:val="left"/>
+      <w:pPr>
+        <w:ind w:left="3600" w:hanging="360"/>
+      </w:pPr>
+      <w:rPr>
+        <w:rFonts w:ascii="Courier New" w:hAnsi="Courier New" w:cs="Courier New" w:hint="default"/>
+      </w:rPr>
+    </w:lvl>
+    <w:lvl w:ilvl="5" w:tplc="100C0005" w:tentative="1">
+      <w:start w:val="1"/>
+      <w:numFmt w:val="bullet"/>
+      <w:lvlText w:val=""/>
+      <w:lvlJc w:val="left"/>
+      <w:pPr>
+        <w:ind w:left="4320" w:hanging="360"/>
+      </w:pPr>
+      <w:rPr>
+        <w:rFonts w:ascii="Wingdings" w:hAnsi="Wingdings" w:hint="default"/>
+      </w:rPr>
+    </w:lvl>
+    <w:lvl w:ilvl="6" w:tplc="100C0001" w:tentative="1">
+      <w:start w:val="1"/>
+      <w:numFmt w:val="bullet"/>
+      <w:lvlText w:val=""/>
+      <w:lvlJc w:val="left"/>
+      <w:pPr>
+        <w:ind w:left="5040" w:hanging="360"/>
+      </w:pPr>
+      <w:rPr>
+        <w:rFonts w:ascii="Symbol" w:hAnsi="Symbol" w:hint="default"/>
+      </w:rPr>
+    </w:lvl>
+    <w:lvl w:ilvl="7" w:tplc="100C0003" w:tentative="1">
+      <w:start w:val="1"/>
+      <w:numFmt w:val="bullet"/>
+      <w:lvlText w:val="o"/>
+      <w:lvlJc w:val="left"/>
+      <w:pPr>
+        <w:ind w:left="5760" w:hanging="360"/>
+      </w:pPr>
+      <w:rPr>
+        <w:rFonts w:ascii="Courier New" w:hAnsi="Courier New" w:cs="Courier New" w:hint="default"/>
+      </w:rPr>
+    </w:lvl>
+    <w:lvl w:ilvl="8" w:tplc="100C0005" w:tentative="1">
+      <w:start w:val="1"/>
+      <w:numFmt w:val="bullet"/>
+      <w:lvlText w:val=""/>
+      <w:lvlJc w:val="left"/>
+      <w:pPr>
+        <w:ind w:left="6480" w:hanging="360"/>
+      </w:pPr>
+      <w:rPr>
+        <w:rFonts w:ascii="Wingdings" w:hAnsi="Wingdings" w:hint="default"/>
+      </w:rPr>
+    </w:lvl>
+  </w:abstractNum>
+  <w:abstractNum w:abstractNumId="16">
     <w:nsid w:val="52780E06"/>
     <w:multiLevelType w:val="hybridMultilevel"/>
     <w:tmpl w:val="39109C9C"/>
@@ -22673,7 +23441,7 @@
       </w:pPr>
     </w:lvl>
   </w:abstractNum>
-  <w:abstractNum w:abstractNumId="16">
+  <w:abstractNum w:abstractNumId="17">
     <w:nsid w:val="579F273C"/>
     <w:multiLevelType w:val="hybridMultilevel"/>
     <w:tmpl w:val="A1E0A47A"/>
@@ -22759,7 +23527,7 @@
       </w:pPr>
     </w:lvl>
   </w:abstractNum>
-  <w:abstractNum w:abstractNumId="17">
+  <w:abstractNum w:abstractNumId="18">
     <w:nsid w:val="5E8F55A0"/>
     <w:multiLevelType w:val="hybridMultilevel"/>
     <w:tmpl w:val="4178F960"/>
@@ -22872,7 +23640,7 @@
       </w:rPr>
     </w:lvl>
   </w:abstractNum>
-  <w:abstractNum w:abstractNumId="18">
+  <w:abstractNum w:abstractNumId="19">
     <w:nsid w:val="636B41AA"/>
     <w:multiLevelType w:val="hybridMultilevel"/>
     <w:tmpl w:val="D29EB910"/>
@@ -22958,7 +23726,7 @@
       </w:pPr>
     </w:lvl>
   </w:abstractNum>
-  <w:abstractNum w:abstractNumId="19">
+  <w:abstractNum w:abstractNumId="20">
     <w:nsid w:val="650709A0"/>
     <w:multiLevelType w:val="hybridMultilevel"/>
     <w:tmpl w:val="78DC109A"/>
@@ -23071,7 +23839,7 @@
       </w:rPr>
     </w:lvl>
   </w:abstractNum>
-  <w:abstractNum w:abstractNumId="20">
+  <w:abstractNum w:abstractNumId="21">
     <w:nsid w:val="659C6B7D"/>
     <w:multiLevelType w:val="hybridMultilevel"/>
     <w:tmpl w:val="F0BC26D6"/>
@@ -23157,7 +23925,7 @@
       </w:pPr>
     </w:lvl>
   </w:abstractNum>
-  <w:abstractNum w:abstractNumId="21">
+  <w:abstractNum w:abstractNumId="22">
     <w:nsid w:val="74D43846"/>
     <w:multiLevelType w:val="hybridMultilevel"/>
     <w:tmpl w:val="DDD8442E"/>
@@ -23246,7 +24014,7 @@
       </w:pPr>
     </w:lvl>
   </w:abstractNum>
-  <w:abstractNum w:abstractNumId="22">
+  <w:abstractNum w:abstractNumId="23">
     <w:nsid w:val="7D8F21A4"/>
     <w:multiLevelType w:val="hybridMultilevel"/>
     <w:tmpl w:val="A20291F8"/>
@@ -23359,7 +24127,7 @@
       </w:rPr>
     </w:lvl>
   </w:abstractNum>
-  <w:abstractNum w:abstractNumId="23">
+  <w:abstractNum w:abstractNumId="24">
     <w:nsid w:val="7DD53363"/>
     <w:multiLevelType w:val="hybridMultilevel"/>
     <w:tmpl w:val="F0BC26D6"/>
@@ -23445,7 +24213,7 @@
       </w:pPr>
     </w:lvl>
   </w:abstractNum>
-  <w:abstractNum w:abstractNumId="24">
+  <w:abstractNum w:abstractNumId="25">
     <w:nsid w:val="7F6931C8"/>
     <w:multiLevelType w:val="hybridMultilevel"/>
     <w:tmpl w:val="1D8CCD54"/>
@@ -23532,13 +24300,13 @@
     </w:lvl>
   </w:abstractNum>
   <w:num w:numId="1">
-    <w:abstractNumId w:val="21"/>
+    <w:abstractNumId w:val="22"/>
   </w:num>
   <w:num w:numId="2">
-    <w:abstractNumId w:val="19"/>
+    <w:abstractNumId w:val="20"/>
   </w:num>
   <w:num w:numId="3">
-    <w:abstractNumId w:val="22"/>
+    <w:abstractNumId w:val="23"/>
   </w:num>
   <w:num w:numId="4">
     <w:abstractNumId w:val="6"/>
@@ -23553,16 +24321,16 @@
     <w:abstractNumId w:val="3"/>
   </w:num>
   <w:num w:numId="8">
-    <w:abstractNumId w:val="17"/>
+    <w:abstractNumId w:val="18"/>
   </w:num>
   <w:num w:numId="9">
-    <w:abstractNumId w:val="18"/>
+    <w:abstractNumId w:val="19"/>
   </w:num>
   <w:num w:numId="10">
     <w:abstractNumId w:val="11"/>
   </w:num>
   <w:num w:numId="11">
-    <w:abstractNumId w:val="15"/>
+    <w:abstractNumId w:val="16"/>
   </w:num>
   <w:num w:numId="12">
     <w:abstractNumId w:val="9"/>
@@ -23571,7 +24339,7 @@
     <w:abstractNumId w:val="4"/>
   </w:num>
   <w:num w:numId="14">
-    <w:abstractNumId w:val="20"/>
+    <w:abstractNumId w:val="21"/>
     <w:lvlOverride w:ilvl="0">
       <w:startOverride w:val="1"/>
     </w:lvlOverride>
@@ -23601,7 +24369,7 @@
     </w:lvlOverride>
   </w:num>
   <w:num w:numId="15">
-    <w:abstractNumId w:val="23"/>
+    <w:abstractNumId w:val="24"/>
   </w:num>
   <w:num w:numId="16">
     <w:abstractNumId w:val="14"/>
@@ -23637,7 +24405,7 @@
     </w:lvlOverride>
   </w:num>
   <w:num w:numId="18">
-    <w:abstractNumId w:val="24"/>
+    <w:abstractNumId w:val="25"/>
     <w:lvlOverride w:ilvl="0">
       <w:startOverride w:val="1"/>
     </w:lvlOverride>
@@ -23697,7 +24465,7 @@
     </w:lvlOverride>
   </w:num>
   <w:num w:numId="20">
-    <w:abstractNumId w:val="16"/>
+    <w:abstractNumId w:val="17"/>
     <w:lvlOverride w:ilvl="0">
       <w:startOverride w:val="1"/>
     </w:lvlOverride>
@@ -23824,6 +24592,9 @@
   </w:num>
   <w:num w:numId="26">
     <w:abstractNumId w:val="5"/>
+  </w:num>
+  <w:num w:numId="27">
+    <w:abstractNumId w:val="15"/>
   </w:num>
 </w:numbering>
 </file>
@@ -25271,7 +26042,7 @@
 </file>
 
 <file path=customXml/itemProps2.xml><?xml version="1.0" encoding="utf-8"?>
-<ds:datastoreItem xmlns:ds="http://schemas.openxmlformats.org/officeDocument/2006/customXml" ds:itemID="{1C87BEFB-7CEA-401C-B59E-02D56992A73B}">
+<ds:datastoreItem xmlns:ds="http://schemas.openxmlformats.org/officeDocument/2006/customXml" ds:itemID="{B709E6D0-FC2A-482C-849E-E3A129FF9FB7}">
   <ds:schemaRefs>
     <ds:schemaRef ds:uri="http://schemas.openxmlformats.org/officeDocument/2006/bibliography"/>
   </ds:schemaRefs>

</xml_diff>